<commit_message>
Add File Permissions in 'Security.docx'
</commit_message>
<xml_diff>
--- a/Security.docx
+++ b/Security.docx
@@ -2831,10 +2831,18 @@
         <w:t>Tomcat is a Servlet and JSP Server serving Java technologies. Tomcat is a servlet container</w:t>
       </w:r>
       <w:r>
-        <w:t xml:space="preserve"> and </w:t>
+        <w:t xml:space="preserve"> </w:t>
+      </w:r>
+      <w:proofErr w:type="gramStart"/>
+      <w:r>
+        <w:t xml:space="preserve">and </w:t>
       </w:r>
       <w:r>
-        <w:t xml:space="preserve">also </w:t>
+        <w:t>also</w:t>
+      </w:r>
+      <w:proofErr w:type="gramEnd"/>
+      <w:r>
+        <w:t xml:space="preserve"> </w:t>
       </w:r>
       <w:r>
         <w:t>offers a web server</w:t>
@@ -3010,10 +3018,7 @@
         <w:t xml:space="preserve">s on the Internet for machines. </w:t>
       </w:r>
       <w:r>
-        <w:t>The syntax of the message is def</w:t>
-      </w:r>
-      <w:r>
-        <w:t>ined in the HTTP specification</w:t>
+        <w:t>The syntax of the message is defined in the HTTP specification</w:t>
       </w:r>
     </w:p>
     <w:p>
@@ -10233,7 +10238,15 @@
               </w:tabs>
             </w:pPr>
             <w:r>
-              <w:t> Split a file into sections on the basis of context lines.</w:t>
+              <w:t xml:space="preserve"> Split a file into sections </w:t>
+            </w:r>
+            <w:proofErr w:type="gramStart"/>
+            <w:r>
+              <w:t>on the basis of</w:t>
+            </w:r>
+            <w:proofErr w:type="gramEnd"/>
+            <w:r>
+              <w:t xml:space="preserve"> context lines.</w:t>
             </w:r>
           </w:p>
         </w:tc>
@@ -15636,7 +15649,11 @@
               </w:tabs>
             </w:pPr>
             <w:r>
-              <w:t> Display user data including the information listed in </w:t>
+              <w:t xml:space="preserve"> Display user data including the information listed </w:t>
+            </w:r>
+            <w:proofErr w:type="gramStart"/>
+            <w:r>
+              <w:t>in </w:t>
             </w:r>
             <w:r>
               <w:rPr>
@@ -15645,6 +15662,7 @@
               </w:rPr>
               <w:t>.plan</w:t>
             </w:r>
+            <w:proofErr w:type="gramEnd"/>
             <w:r>
               <w:t> and </w:t>
             </w:r>
@@ -21455,7 +21473,15 @@
               </w:tabs>
             </w:pPr>
             <w:r>
-              <w:t> Control and prioritize the kernel messages to be displayed on the console, and log them through syslogd.</w:t>
+              <w:t xml:space="preserve"> Control and prioritize the kernel messages to be displayed on the </w:t>
+            </w:r>
+            <w:proofErr w:type="gramStart"/>
+            <w:r>
+              <w:t>console, and</w:t>
+            </w:r>
+            <w:proofErr w:type="gramEnd"/>
+            <w:r>
+              <w:t xml:space="preserve"> log them through syslogd.</w:t>
             </w:r>
           </w:p>
         </w:tc>
@@ -21756,7 +21782,15 @@
               </w:tabs>
             </w:pPr>
             <w:r>
-              <w:t> Shows the list of bad login attempts by fetching data from </w:t>
+              <w:t xml:space="preserve"> Shows the list of bad </w:t>
+            </w:r>
+            <w:proofErr w:type="gramStart"/>
+            <w:r>
+              <w:t>login</w:t>
+            </w:r>
+            <w:proofErr w:type="gramEnd"/>
+            <w:r>
+              <w:t xml:space="preserve"> attempts by fetching data from </w:t>
             </w:r>
             <w:r>
               <w:rPr>
@@ -22397,7 +22431,15 @@
               </w:tabs>
             </w:pPr>
             <w:r>
-              <w:t> Create links between two files. Similar to ln command.</w:t>
+              <w:t xml:space="preserve"> Create links between two files. </w:t>
+            </w:r>
+            <w:proofErr w:type="gramStart"/>
+            <w:r>
+              <w:t>Similar to</w:t>
+            </w:r>
+            <w:proofErr w:type="gramEnd"/>
+            <w:r>
+              <w:t xml:space="preserve"> ln command.</w:t>
             </w:r>
           </w:p>
         </w:tc>
@@ -26379,9 +26421,14 @@
                 <w:tab w:val="left" w:pos="2430"/>
               </w:tabs>
             </w:pPr>
+            <w:proofErr w:type="gramStart"/>
             <w:r>
               <w:lastRenderedPageBreak/>
-              <w:t>mkfs.ext3</w:t>
+              <w:t>mkfs.ext</w:t>
+            </w:r>
+            <w:proofErr w:type="gramEnd"/>
+            <w:r>
+              <w:t>3</w:t>
             </w:r>
           </w:p>
         </w:tc>
@@ -27713,7 +27760,15 @@
               </w:tabs>
             </w:pPr>
             <w:r>
-              <w:t> Similar to mpg123.</w:t>
+              <w:t> </w:t>
+            </w:r>
+            <w:proofErr w:type="gramStart"/>
+            <w:r>
+              <w:t>Similar to</w:t>
+            </w:r>
+            <w:proofErr w:type="gramEnd"/>
+            <w:r>
+              <w:t xml:space="preserve"> mpg123.</w:t>
             </w:r>
           </w:p>
         </w:tc>
@@ -38392,7 +38447,15 @@
               </w:tabs>
             </w:pPr>
             <w:r>
-              <w:t> Display socket statistics, similar to netstat.</w:t>
+              <w:t xml:space="preserve"> Display socket statistics, </w:t>
+            </w:r>
+            <w:proofErr w:type="gramStart"/>
+            <w:r>
+              <w:t>similar to</w:t>
+            </w:r>
+            <w:proofErr w:type="gramEnd"/>
+            <w:r>
+              <w:t xml:space="preserve"> netstat.</w:t>
             </w:r>
           </w:p>
         </w:tc>
@@ -38888,7 +38951,15 @@
               </w:tabs>
             </w:pPr>
             <w:r>
-              <w:t> A daemon that listens for reboot notifications from other hosts, and manages the list of hosts to be notified when the local system reboots.</w:t>
+              <w:t xml:space="preserve"> A daemon that listens for reboot notifications from other </w:t>
+            </w:r>
+            <w:proofErr w:type="gramStart"/>
+            <w:r>
+              <w:t>hosts, and</w:t>
+            </w:r>
+            <w:proofErr w:type="gramEnd"/>
+            <w:r>
+              <w:t xml:space="preserve"> manages the list of hosts to be notified when the local system reboots.</w:t>
             </w:r>
           </w:p>
         </w:tc>
@@ -40240,7 +40311,15 @@
               </w:tabs>
             </w:pPr>
             <w:r>
-              <w:t> A two-way screen-oriented communication utility that allows two user to exchange messages simulateneously.</w:t>
+              <w:t xml:space="preserve"> A two-way screen-oriented communication utility that allows two </w:t>
+            </w:r>
+            <w:proofErr w:type="gramStart"/>
+            <w:r>
+              <w:t>user</w:t>
+            </w:r>
+            <w:proofErr w:type="gramEnd"/>
+            <w:r>
+              <w:t xml:space="preserve"> to exchange messages simulateneously.</w:t>
             </w:r>
           </w:p>
         </w:tc>
@@ -41243,7 +41322,15 @@
               </w:tabs>
             </w:pPr>
             <w:r>
-              <w:t> Shows accumulated user and system times for the shell and it’s child processes.</w:t>
+              <w:t xml:space="preserve"> Shows accumulated user and system times for the shell and </w:t>
+            </w:r>
+            <w:proofErr w:type="gramStart"/>
+            <w:r>
+              <w:t>it’s</w:t>
+            </w:r>
+            <w:proofErr w:type="gramEnd"/>
+            <w:r>
+              <w:t xml:space="preserve"> child processes.</w:t>
             </w:r>
           </w:p>
         </w:tc>
@@ -41367,7 +41454,15 @@
               </w:tabs>
             </w:pPr>
             <w:r>
-              <w:t> Recursively remove files and directories which haven’t been accessed for the specified period of time.</w:t>
+              <w:t xml:space="preserve"> Recursively remove files and directories which haven’t been accessed for the specified </w:t>
+            </w:r>
+            <w:proofErr w:type="gramStart"/>
+            <w:r>
+              <w:t>period of time</w:t>
+            </w:r>
+            <w:proofErr w:type="gramEnd"/>
+            <w:r>
+              <w:t>.</w:t>
             </w:r>
           </w:p>
         </w:tc>
@@ -45043,7 +45138,15 @@
               </w:tabs>
             </w:pPr>
             <w:r>
-              <w:t> Display one line manual page descriptions.</w:t>
+              <w:t xml:space="preserve"> Display </w:t>
+            </w:r>
+            <w:proofErr w:type="gramStart"/>
+            <w:r>
+              <w:t>one line</w:t>
+            </w:r>
+            <w:proofErr w:type="gramEnd"/>
+            <w:r>
+              <w:t xml:space="preserve"> manual page descriptions.</w:t>
             </w:r>
           </w:p>
         </w:tc>
@@ -45477,7 +45580,15 @@
               </w:tabs>
             </w:pPr>
             <w:r>
-              <w:t> Display a message on other user’s terminal.</w:t>
+              <w:t xml:space="preserve"> Display a message on </w:t>
+            </w:r>
+            <w:proofErr w:type="gramStart"/>
+            <w:r>
+              <w:t>other</w:t>
+            </w:r>
+            <w:proofErr w:type="gramEnd"/>
+            <w:r>
+              <w:t xml:space="preserve"> user’s terminal.</w:t>
             </w:r>
           </w:p>
         </w:tc>
@@ -45768,7 +45879,15 @@
               </w:tabs>
             </w:pPr>
             <w:r>
-              <w:t> Extended internet services daemon. Works similar to inetd.</w:t>
+              <w:t xml:space="preserve"> Extended internet services daemon. Works </w:t>
+            </w:r>
+            <w:proofErr w:type="gramStart"/>
+            <w:r>
+              <w:t>similar to</w:t>
+            </w:r>
+            <w:proofErr w:type="gramEnd"/>
+            <w:r>
+              <w:t xml:space="preserve"> inetd.</w:t>
             </w:r>
           </w:p>
         </w:tc>
@@ -45830,7 +45949,15 @@
               </w:tabs>
             </w:pPr>
             <w:r>
-              <w:t> Compress/ Decompress .xz and .lzma files.</w:t>
+              <w:t xml:space="preserve"> Compress/ </w:t>
+            </w:r>
+            <w:proofErr w:type="gramStart"/>
+            <w:r>
+              <w:t>Decompress .xz</w:t>
+            </w:r>
+            <w:proofErr w:type="gramEnd"/>
+            <w:r>
+              <w:t xml:space="preserve"> and .lzma files.</w:t>
             </w:r>
           </w:p>
         </w:tc>
@@ -47033,7 +47160,15 @@
               </w:tabs>
             </w:pPr>
             <w:r>
-              <w:t> Used to compress/uncompress files. Similar to gzip</w:t>
+              <w:t xml:space="preserve"> Used to compress/uncompress files. </w:t>
+            </w:r>
+            <w:proofErr w:type="gramStart"/>
+            <w:r>
+              <w:t>Similar to</w:t>
+            </w:r>
+            <w:proofErr w:type="gramEnd"/>
+            <w:r>
+              <w:t xml:space="preserve"> gzip</w:t>
             </w:r>
           </w:p>
         </w:tc>
@@ -48068,10 +48203,7 @@
         </w:rPr>
       </w:pPr>
       <w:r>
-        <w:t xml:space="preserve">SSL Certificates are small data files that digitally bind a cryptographic key to an organization’s details. When installed on a web server, it activates the padlock and the https protocol and allows secure connections from a web server to a browser. Typically, SSL is used to secure credit card transactions, data transfer and logins, and more recently is becoming the norm when securing </w:t>
-      </w:r>
-      <w:r>
-        <w:t>browsing of social media sites.</w:t>
+        <w:t>SSL Certificates are small data files that digitally bind a cryptographic key to an organization’s details. When installed on a web server, it activates the padlock and the https protocol and allows secure connections from a web server to a browser. Typically, SSL is used to secure credit card transactions, data transfer and logins, and more recently is becoming the norm when securing browsing of social media sites.</w:t>
       </w:r>
     </w:p>
     <w:p>
@@ -48434,37 +48566,13 @@
         <w:t xml:space="preserve">called public key cryptography. </w:t>
       </w:r>
       <w:r>
-        <w:t xml:space="preserve">This </w:t>
-      </w:r>
-      <w:r>
-        <w:t>kind</w:t>
-      </w:r>
-      <w:r>
-        <w:t xml:space="preserve"> of cryptography </w:t>
+        <w:t xml:space="preserve">This kind of cryptography </w:t>
       </w:r>
       <w:r>
         <w:t>utilize</w:t>
       </w:r>
       <w:r>
-        <w:t xml:space="preserve"> the power of two keys which are long strings of randomly generated numbers. One is called a private key and one is called a public </w:t>
-      </w:r>
-      <w:r>
-        <w:t>key. A</w:t>
-      </w:r>
-      <w:r>
-        <w:t xml:space="preserve"> public key is known to your server and available in the public domain. It can be used to encrypt any message. If Alice is sending a message to </w:t>
-      </w:r>
-      <w:r>
-        <w:t>Bob,</w:t>
-      </w:r>
-      <w:r>
-        <w:t xml:space="preserve"> she will lock it with Bob’s public key but the only way it can be decrypted is to unlock it with Bob’s private key. Bob is the only one who has his private </w:t>
-      </w:r>
-      <w:r>
-        <w:t>key,</w:t>
-      </w:r>
-      <w:r>
-        <w:t xml:space="preserve"> so Bob is the only one who can use this to unlock Alice’s message. If a hacker intercepts the message before Bob unlocks it, all they will get is a cryptographic code that they cannot break, even with the power of a computer.</w:t>
+        <w:t xml:space="preserve"> the power of two keys which are long strings of randomly generated numbers. One is called a private key and one is called a public key. A public key is known to your server and available in the public domain. It can be used to encrypt any message. If Alice is sending a message to Bob, she will lock it with Bob’s public key but the only way it can be decrypted is to unlock it with Bob’s private key. Bob is the only one who has his private key, so Bob is the only one who can use this to unlock Alice’s message. If a hacker intercepts the message before Bob unlocks it, all they will get is a cryptographic code that they cannot break, even with the power of a computer.</w:t>
       </w:r>
     </w:p>
     <w:p>
@@ -48694,25 +48802,7 @@
         <w:jc w:val="both"/>
       </w:pPr>
       <w:r>
-        <w:t>SSL Certificates need to be issued from a trusted Certificate Authority. Browsers, operating systems, and mobile devices maintain list of trusted CA root certificates</w:t>
-      </w:r>
-      <w:r>
-        <w:t xml:space="preserve">. </w:t>
-      </w:r>
-      <w:r>
-        <w:t xml:space="preserve">The Root Certificate must be present on the end user's machine </w:t>
-      </w:r>
-      <w:r>
-        <w:t>for</w:t>
-      </w:r>
-      <w:r>
-        <w:t xml:space="preserve"> the Certificate to be trusted. If it is not trusted the browser will present untrusted error messages to the end user. In the case of e-commerce, such error messages result in immediate lack of confidence in the website and organizations risk losing confidence and business from </w:t>
-      </w:r>
-      <w:r>
-        <w:t>most</w:t>
-      </w:r>
-      <w:r>
-        <w:t xml:space="preserve"> consumers.</w:t>
+        <w:t>SSL Certificates need to be issued from a trusted Certificate Authority. Browsers, operating systems, and mobile devices maintain list of trusted CA root certificates. The Root Certificate must be present on the end user's machine for the Certificate to be trusted. If it is not trusted the browser will present untrusted error messages to the end user. In the case of e-commerce, such error messages result in immediate lack of confidence in the website and organizations risk losing confidence and business from most consumers.</w:t>
       </w:r>
     </w:p>
     <w:p>
@@ -48779,10 +48869,7 @@
         <w:jc w:val="both"/>
       </w:pPr>
       <w:r>
-        <w:t xml:space="preserve">The Digital Certificate contains information about who the certificate was issued to, as well as the certifying authority that issued it. Additionally, some certifying authorities may themselves be certified by a hierarchy of one or more certifying authorities, and this information is also part of the certificate chain. When for example a Digital Certificate is used to sign documents and software, this information is stored with the signed item in a secure and verifiable format, so that it can be displayed to a user to </w:t>
-      </w:r>
-      <w:r>
-        <w:t>establish a trust relationship.</w:t>
+        <w:t>The Digital Certificate contains information about who the certificate was issued to, as well as the certifying authority that issued it. Additionally, some certifying authorities may themselves be certified by a hierarchy of one or more certifying authorities, and this information is also part of the certificate chain. When for example a Digital Certificate is used to sign documents and software, this information is stored with the signed item in a secure and verifiable format, so that it can be displayed to a user to establish a trust relationship.</w:t>
       </w:r>
       <w:r>
         <w:t xml:space="preserve"> </w:t>
@@ -48827,13 +48914,7 @@
         <w:t xml:space="preserve"> involves</w:t>
       </w:r>
       <w:r>
-        <w:t xml:space="preserve"> </w:t>
-      </w:r>
-      <w:r>
-        <w:t>several</w:t>
-      </w:r>
-      <w:r>
-        <w:t xml:space="preserve"> factors. What are the qualifications of the third-party, their practices and which cryptographic algorithms did they use to p</w:t>
+        <w:t xml:space="preserve"> several factors. What are the qualifications of the third-party, their practices and which cryptographic algorithms did they use to p</w:t>
       </w:r>
       <w:r>
         <w:t xml:space="preserve">roduce the digital certificate. </w:t>
@@ -48885,13 +48966,7 @@
         <w:rPr>
           <w:b/>
         </w:rPr>
-        <w:t>(Transport Layer Security)</w:t>
-      </w:r>
-      <w:r>
-        <w:rPr>
-          <w:b/>
-        </w:rPr>
-        <w:t>:</w:t>
+        <w:t>(Transport Layer Security):</w:t>
       </w:r>
     </w:p>
     <w:p>
@@ -48941,10 +49016,7 @@
         <w:jc w:val="both"/>
       </w:pPr>
       <w:r>
-        <w:t>TLS Record Protocol establishes a secure connection with encryption methods l</w:t>
-      </w:r>
-      <w:r>
-        <w:t xml:space="preserve">ike data encryption standard. </w:t>
+        <w:t xml:space="preserve">TLS Record Protocol establishes a secure connection with encryption methods like data encryption standard. </w:t>
       </w:r>
     </w:p>
     <w:p>
@@ -49028,10 +49100,7 @@
         <w:t>connection</w:t>
       </w:r>
       <w:r>
-        <w:t xml:space="preserve"> begins by contacting the server. Then, it switches to a secured method of communication after the initial handshake is successful. In the event the handshake fails, the connection will be terminated. One of the best examples of this is using the command STARTTLS that is used fo</w:t>
-      </w:r>
-      <w:r>
-        <w:t>r an outbound email connection.</w:t>
+        <w:t xml:space="preserve"> begins by contacting the server. Then, it switches to a secured method of communication after the initial handshake is successful. In the event the handshake fails, the connection will be terminated. One of the best examples of this is using the command STARTTLS that is used for an outbound email connection.</w:t>
       </w:r>
     </w:p>
     <w:p>
@@ -49047,10 +49116,7 @@
         <w:jc w:val="both"/>
       </w:pPr>
       <w:r>
-        <w:t xml:space="preserve">There are </w:t>
-      </w:r>
-      <w:r>
-        <w:t>number of benefits to using an SSL or TLS connection, such as:</w:t>
+        <w:t>There are number of benefits to using an SSL or TLS connection, such as:</w:t>
       </w:r>
     </w:p>
     <w:p>
@@ -49470,10 +49536,7 @@
         <w:jc w:val="both"/>
       </w:pPr>
       <w:r>
-        <w:t>The handshake also handles authentication, which usually consists of the server proving its identity to the client. This is done using public keys. Public keys are encryption keys that use one-way encryption, meaning that anyone can unscramble the key to ensure its authenticity, but only the origin</w:t>
-      </w:r>
-      <w:r>
-        <w:t>al sender can generate the key.</w:t>
+        <w:t>The handshake also handles authentication, which usually consists of the server proving its identity to the client. This is done using public keys. Public keys are encryption keys that use one-way encryption, meaning that anyone can unscramble the key to ensure its authenticity, but only the original sender can generate the key.</w:t>
       </w:r>
     </w:p>
     <w:p>
@@ -49486,8 +49549,540 @@
       <w:r>
         <w:t>Once data is encrypted and authenticated, it is then signed with a message authentication code (MAC). The recipient can then verify the MAC to ensure the integrity of the data. This is kind of like the tamper-proof foil found on a bottle of aspirin; the consumer knows no one has tampered with their medicine because the foil is intact when they purchase it.</w:t>
       </w:r>
+    </w:p>
+    <w:p>
+      <w:pPr>
+        <w:tabs>
+          <w:tab w:val="left" w:pos="2430"/>
+        </w:tabs>
+        <w:jc w:val="both"/>
+      </w:pPr>
+    </w:p>
+    <w:p>
+      <w:pPr>
+        <w:tabs>
+          <w:tab w:val="left" w:pos="2430"/>
+        </w:tabs>
+        <w:jc w:val="both"/>
+        <w:rPr>
+          <w:b/>
+        </w:rPr>
+      </w:pPr>
+      <w:r>
+        <w:rPr>
+          <w:b/>
+        </w:rPr>
+        <w:lastRenderedPageBreak/>
+        <w:t>File Permissions in Linux</w:t>
+      </w:r>
+    </w:p>
+    <w:p>
+      <w:pPr>
+        <w:tabs>
+          <w:tab w:val="left" w:pos="2430"/>
+        </w:tabs>
+        <w:jc w:val="both"/>
+      </w:pPr>
+      <w:r>
+        <w:t xml:space="preserve">On a Linux system, each file and directory </w:t>
+      </w:r>
+      <w:r>
+        <w:t>are</w:t>
+      </w:r>
+      <w:r>
+        <w:t xml:space="preserve"> assigned access rights for the owner of the file, the members of a group of related users, and everybody else. Rights can be assigned to read a file, to write a file, and to execute a file (i.e., run the file as a program).</w:t>
+      </w:r>
+      <w:r>
+        <w:t xml:space="preserve"> </w:t>
+      </w:r>
+      <w:r>
+        <w:t xml:space="preserve">To see the permission settings for a file, we can use the ls command. As an example, we will look at the bash program which </w:t>
+      </w:r>
+      <w:r>
+        <w:t>is in</w:t>
+      </w:r>
+      <w:r>
+        <w:t xml:space="preserve"> the /bin directory:</w:t>
+      </w:r>
+    </w:p>
+    <w:p>
+      <w:pPr>
+        <w:tabs>
+          <w:tab w:val="left" w:pos="2430"/>
+        </w:tabs>
+        <w:jc w:val="both"/>
+      </w:pPr>
+      <w:r>
+        <w:t xml:space="preserve">Each file and directory </w:t>
+      </w:r>
+      <w:r>
+        <w:t>have</w:t>
+      </w:r>
+      <w:r>
+        <w:t xml:space="preserve"> three </w:t>
+      </w:r>
+      <w:r>
+        <w:t>user-based</w:t>
+      </w:r>
+      <w:r>
+        <w:t xml:space="preserve"> permission groups:</w:t>
+      </w:r>
+    </w:p>
+    <w:p>
+      <w:pPr>
+        <w:pStyle w:val="ListParagraph"/>
+        <w:numPr>
+          <w:ilvl w:val="0"/>
+          <w:numId w:val="13"/>
+        </w:numPr>
+        <w:tabs>
+          <w:tab w:val="left" w:pos="2430"/>
+        </w:tabs>
+        <w:jc w:val="both"/>
+      </w:pPr>
+      <w:r>
+        <w:rPr>
+          <w:b/>
+        </w:rPr>
+        <w:t>owner</w:t>
+      </w:r>
+      <w:r>
+        <w:t xml:space="preserve"> - The Owner permissions apply only the owner of the file or directory, they will not impact the actions of other users.</w:t>
+      </w:r>
+    </w:p>
+    <w:p>
+      <w:pPr>
+        <w:pStyle w:val="ListParagraph"/>
+        <w:numPr>
+          <w:ilvl w:val="0"/>
+          <w:numId w:val="13"/>
+        </w:numPr>
+        <w:tabs>
+          <w:tab w:val="left" w:pos="2430"/>
+        </w:tabs>
+        <w:jc w:val="both"/>
+      </w:pPr>
+      <w:r>
+        <w:rPr>
+          <w:b/>
+        </w:rPr>
+        <w:t>group</w:t>
+      </w:r>
+      <w:r>
+        <w:t xml:space="preserve"> - The Group permissions apply only to the group that has been assigned to the file or directory, they will not affect the actions of other users.</w:t>
+      </w:r>
+    </w:p>
+    <w:p>
+      <w:pPr>
+        <w:pStyle w:val="ListParagraph"/>
+        <w:numPr>
+          <w:ilvl w:val="0"/>
+          <w:numId w:val="13"/>
+        </w:numPr>
+        <w:tabs>
+          <w:tab w:val="left" w:pos="2430"/>
+        </w:tabs>
+        <w:jc w:val="both"/>
+      </w:pPr>
+      <w:r>
+        <w:rPr>
+          <w:b/>
+        </w:rPr>
+        <w:t>all users</w:t>
+      </w:r>
+      <w:r>
+        <w:t xml:space="preserve"> - The All Users permissions apply to all other users on the system, this is the permission group that you want to watch the most.</w:t>
+      </w:r>
+    </w:p>
+    <w:p>
+      <w:pPr>
+        <w:tabs>
+          <w:tab w:val="left" w:pos="2430"/>
+        </w:tabs>
+        <w:jc w:val="both"/>
+      </w:pPr>
+      <w:r>
+        <w:t>Each file or directory has three basic permission types:</w:t>
+      </w:r>
+    </w:p>
+    <w:p>
+      <w:pPr>
+        <w:pStyle w:val="ListParagraph"/>
+        <w:numPr>
+          <w:ilvl w:val="0"/>
+          <w:numId w:val="14"/>
+        </w:numPr>
+        <w:tabs>
+          <w:tab w:val="left" w:pos="2430"/>
+        </w:tabs>
+        <w:jc w:val="both"/>
+      </w:pPr>
+      <w:r>
+        <w:rPr>
+          <w:b/>
+        </w:rPr>
+        <w:t>read</w:t>
+      </w:r>
+      <w:r>
+        <w:t xml:space="preserve"> - The Read permission refers to a user's capability to read the contents of the file.</w:t>
+      </w:r>
+    </w:p>
+    <w:p>
+      <w:pPr>
+        <w:pStyle w:val="ListParagraph"/>
+        <w:numPr>
+          <w:ilvl w:val="0"/>
+          <w:numId w:val="14"/>
+        </w:numPr>
+        <w:tabs>
+          <w:tab w:val="left" w:pos="2430"/>
+        </w:tabs>
+        <w:jc w:val="both"/>
+      </w:pPr>
+      <w:r>
+        <w:rPr>
+          <w:b/>
+        </w:rPr>
+        <w:t>write</w:t>
+      </w:r>
+      <w:r>
+        <w:t xml:space="preserve"> - The Write permissions refer to a user's capability to write or modify a file or directory.</w:t>
+      </w:r>
+    </w:p>
+    <w:p>
+      <w:pPr>
+        <w:pStyle w:val="ListParagraph"/>
+        <w:numPr>
+          <w:ilvl w:val="0"/>
+          <w:numId w:val="14"/>
+        </w:numPr>
+        <w:tabs>
+          <w:tab w:val="left" w:pos="2430"/>
+        </w:tabs>
+        <w:jc w:val="both"/>
+      </w:pPr>
+      <w:r>
+        <w:rPr>
+          <w:b/>
+        </w:rPr>
+        <w:t>execute</w:t>
+      </w:r>
+      <w:r>
+        <w:t xml:space="preserve"> - The Execute permission affects a user's capability to execute a file or view the contents of a directory.</w:t>
+      </w:r>
+    </w:p>
+    <w:p>
+      <w:pPr>
+        <w:tabs>
+          <w:tab w:val="left" w:pos="2430"/>
+        </w:tabs>
+        <w:jc w:val="both"/>
+      </w:pPr>
+      <w:r>
+        <w:drawing>
+          <wp:inline distT="0" distB="0" distL="0" distR="0" wp14:anchorId="1C57CFF7" wp14:editId="1B4E0878">
+            <wp:extent cx="4953000" cy="3305175"/>
+            <wp:effectExtent l="0" t="0" r="0" b="9525"/>
+            <wp:docPr id="12" name="Picture 12" descr="File Permissions in Linux/Unix"/>
+            <wp:cNvGraphicFramePr>
+              <a:graphicFrameLocks xmlns:a="http://schemas.openxmlformats.org/drawingml/2006/main" noChangeAspect="1"/>
+            </wp:cNvGraphicFramePr>
+            <a:graphic xmlns:a="http://schemas.openxmlformats.org/drawingml/2006/main">
+              <a:graphicData uri="http://schemas.openxmlformats.org/drawingml/2006/picture">
+                <pic:pic xmlns:pic="http://schemas.openxmlformats.org/drawingml/2006/picture">
+                  <pic:nvPicPr>
+                    <pic:cNvPr id="0" name="Picture 3" descr="File Permissions in Linux/Unix"/>
+                    <pic:cNvPicPr>
+                      <a:picLocks noChangeAspect="1" noChangeArrowheads="1"/>
+                    </pic:cNvPicPr>
+                  </pic:nvPicPr>
+                  <pic:blipFill>
+                    <a:blip r:embed="rId22">
+                      <a:extLst>
+                        <a:ext uri="{28A0092B-C50C-407E-A947-70E740481C1C}">
+                          <a14:useLocalDpi xmlns:a14="http://schemas.microsoft.com/office/drawing/2010/main" val="0"/>
+                        </a:ext>
+                      </a:extLst>
+                    </a:blip>
+                    <a:srcRect/>
+                    <a:stretch>
+                      <a:fillRect/>
+                    </a:stretch>
+                  </pic:blipFill>
+                  <pic:spPr bwMode="auto">
+                    <a:xfrm>
+                      <a:off x="0" y="0"/>
+                      <a:ext cx="4953000" cy="3305175"/>
+                    </a:xfrm>
+                    <a:prstGeom prst="rect">
+                      <a:avLst/>
+                    </a:prstGeom>
+                    <a:noFill/>
+                    <a:ln>
+                      <a:noFill/>
+                    </a:ln>
+                  </pic:spPr>
+                </pic:pic>
+              </a:graphicData>
+            </a:graphic>
+          </wp:inline>
+        </w:drawing>
+      </w:r>
+    </w:p>
+    <w:p>
+      <w:pPr>
+        <w:tabs>
+          <w:tab w:val="left" w:pos="2430"/>
+        </w:tabs>
+        <w:jc w:val="both"/>
+      </w:pPr>
+    </w:p>
+    <w:p>
+      <w:pPr>
+        <w:tabs>
+          <w:tab w:val="left" w:pos="2430"/>
+        </w:tabs>
+        <w:jc w:val="both"/>
+      </w:pPr>
+    </w:p>
+    <w:p/>
+    <w:p>
+      <w:pPr>
+        <w:pStyle w:val="ListParagraph"/>
+        <w:numPr>
+          <w:ilvl w:val="0"/>
+          <w:numId w:val="17"/>
+        </w:numPr>
+        <w:spacing w:after="0" w:line="240" w:lineRule="auto"/>
+      </w:pPr>
+      <w:r>
+        <w:lastRenderedPageBreak/>
+        <w:t>To view permissions for a file we use the long listing option for the command ls.</w:t>
+      </w:r>
+    </w:p>
+    <w:p>
+      <w:pPr>
+        <w:pStyle w:val="ListParagraph"/>
+        <w:spacing w:after="0" w:line="240" w:lineRule="auto"/>
+      </w:pPr>
+      <w:r>
+        <w:rPr>
+          <w:b/>
+          <w:i/>
+        </w:rPr>
+        <w:t>ls -l [path]</w:t>
+      </w:r>
+    </w:p>
+    <w:p>
+      <w:pPr>
+        <w:pStyle w:val="ListParagraph"/>
+        <w:numPr>
+          <w:ilvl w:val="0"/>
+          <w:numId w:val="17"/>
+        </w:numPr>
+        <w:tabs>
+          <w:tab w:val="left" w:pos="2430"/>
+        </w:tabs>
+        <w:spacing w:after="0" w:line="240" w:lineRule="auto"/>
+        <w:jc w:val="both"/>
+      </w:pPr>
+      <w:r>
+        <w:t xml:space="preserve">To change permissions on a file or directory we use a command called </w:t>
+      </w:r>
+      <w:r>
+        <w:rPr>
+          <w:b/>
+        </w:rPr>
+        <w:t>chmod</w:t>
+      </w:r>
+      <w:r>
+        <w:t xml:space="preserve">. </w:t>
+      </w:r>
+      <w:r>
+        <w:t xml:space="preserve">It stands for change file mode bits which is a bit of a </w:t>
+      </w:r>
+      <w:r>
+        <w:t>mouthful</w:t>
+      </w:r>
+      <w:r>
+        <w:t xml:space="preserve"> but think of the mode bits as the permission indicators.</w:t>
+      </w:r>
+    </w:p>
+    <w:p>
+      <w:pPr>
+        <w:pStyle w:val="ListParagraph"/>
+        <w:spacing w:after="0" w:line="240" w:lineRule="auto"/>
+        <w:rPr>
+          <w:b/>
+          <w:i/>
+        </w:rPr>
+      </w:pPr>
+      <w:r>
+        <w:rPr>
+          <w:b/>
+          <w:i/>
+        </w:rPr>
+        <w:t>chmod [permissions] [path]</w:t>
+      </w:r>
+    </w:p>
+    <w:p>
+      <w:pPr>
+        <w:pStyle w:val="ListParagraph"/>
+        <w:numPr>
+          <w:ilvl w:val="0"/>
+          <w:numId w:val="17"/>
+        </w:numPr>
+        <w:tabs>
+          <w:tab w:val="left" w:pos="2430"/>
+        </w:tabs>
+        <w:spacing w:after="0" w:line="240" w:lineRule="auto"/>
+        <w:jc w:val="both"/>
+      </w:pPr>
+      <w:r>
+        <w:t>chmod - modify file access rights</w:t>
+      </w:r>
+    </w:p>
+    <w:p>
+      <w:pPr>
+        <w:pStyle w:val="ListParagraph"/>
+        <w:numPr>
+          <w:ilvl w:val="0"/>
+          <w:numId w:val="17"/>
+        </w:numPr>
+        <w:spacing w:after="0" w:line="240" w:lineRule="auto"/>
+      </w:pPr>
+      <w:r>
+        <w:t>For changing the ownership of a file/directory, you can use the following command:</w:t>
+      </w:r>
+    </w:p>
+    <w:p>
+      <w:pPr>
+        <w:pStyle w:val="ListParagraph"/>
+        <w:spacing w:after="0" w:line="240" w:lineRule="auto"/>
+        <w:rPr>
+          <w:b/>
+        </w:rPr>
+      </w:pPr>
+      <w:r>
+        <w:rPr>
+          <w:b/>
+        </w:rPr>
+        <w:t>chown user</w:t>
+      </w:r>
+    </w:p>
+    <w:p>
+      <w:pPr>
+        <w:pStyle w:val="ListParagraph"/>
+        <w:numPr>
+          <w:ilvl w:val="0"/>
+          <w:numId w:val="17"/>
+        </w:numPr>
+        <w:spacing w:line="240" w:lineRule="auto"/>
+      </w:pPr>
+      <w:r>
+        <w:t>In case you want to change the user as well as group for a fi</w:t>
+      </w:r>
+      <w:r>
+        <w:t>le or directory use the command</w:t>
+      </w:r>
+    </w:p>
+    <w:p>
+      <w:pPr>
+        <w:pStyle w:val="ListParagraph"/>
+        <w:spacing w:line="240" w:lineRule="auto"/>
+        <w:rPr>
+          <w:b/>
+        </w:rPr>
+      </w:pPr>
+      <w:r>
+        <w:rPr>
+          <w:b/>
+        </w:rPr>
+        <w:t xml:space="preserve">chown </w:t>
+      </w:r>
+      <w:proofErr w:type="gramStart"/>
+      <w:r>
+        <w:rPr>
+          <w:b/>
+        </w:rPr>
+        <w:t>user:group</w:t>
+      </w:r>
+      <w:proofErr w:type="gramEnd"/>
+      <w:r>
+        <w:rPr>
+          <w:b/>
+        </w:rPr>
+        <w:t xml:space="preserve"> filename</w:t>
+      </w:r>
+    </w:p>
+    <w:p>
+      <w:pPr>
+        <w:pStyle w:val="ListParagraph"/>
+        <w:numPr>
+          <w:ilvl w:val="0"/>
+          <w:numId w:val="17"/>
+        </w:numPr>
+      </w:pPr>
+      <w:r>
+        <w:t>chown - change file ownership</w:t>
+      </w:r>
+    </w:p>
+    <w:p>
+      <w:pPr>
+        <w:pStyle w:val="ListParagraph"/>
+        <w:numPr>
+          <w:ilvl w:val="0"/>
+          <w:numId w:val="17"/>
+        </w:numPr>
+      </w:pPr>
+      <w:r>
+        <w:t>In case you want to change group-owner only, use the command</w:t>
+      </w:r>
+    </w:p>
+    <w:p>
+      <w:pPr>
+        <w:pStyle w:val="ListParagraph"/>
+        <w:rPr>
+          <w:b/>
+        </w:rPr>
+      </w:pPr>
+      <w:r>
+        <w:rPr>
+          <w:b/>
+        </w:rPr>
+        <w:t>chgrp group_name filename</w:t>
+      </w:r>
+    </w:p>
+    <w:p>
+      <w:pPr>
+        <w:pStyle w:val="ListParagraph"/>
+        <w:numPr>
+          <w:ilvl w:val="0"/>
+          <w:numId w:val="17"/>
+        </w:numPr>
+      </w:pPr>
       <w:bookmarkStart w:id="0" w:name="_GoBack"/>
       <w:bookmarkEnd w:id="0"/>
+      <w:r>
+        <w:t>sudo - temporarily become the superuser</w:t>
+      </w:r>
+    </w:p>
+    <w:p/>
+    <w:p>
+      <w:pPr>
+        <w:tabs>
+          <w:tab w:val="left" w:pos="2430"/>
+        </w:tabs>
+        <w:jc w:val="both"/>
+      </w:pPr>
+    </w:p>
+    <w:p>
+      <w:pPr>
+        <w:tabs>
+          <w:tab w:val="left" w:pos="2430"/>
+        </w:tabs>
+        <w:jc w:val="both"/>
+      </w:pPr>
     </w:p>
     <w:p>
       <w:pPr>
@@ -50125,6 +50720,119 @@
     </w:lvl>
   </w:abstractNum>
   <w:abstractNum w:abstractNumId="5" w15:restartNumberingAfterBreak="0">
+    <w:nsid w:val="222E7121"/>
+    <w:multiLevelType w:val="hybridMultilevel"/>
+    <w:tmpl w:val="7A02358C"/>
+    <w:lvl w:ilvl="0" w:tplc="04090001">
+      <w:start w:val="1"/>
+      <w:numFmt w:val="bullet"/>
+      <w:lvlText w:val=""/>
+      <w:lvlJc w:val="left"/>
+      <w:pPr>
+        <w:ind w:left="720" w:hanging="360"/>
+      </w:pPr>
+      <w:rPr>
+        <w:rFonts w:ascii="Symbol" w:hAnsi="Symbol" w:hint="default"/>
+      </w:rPr>
+    </w:lvl>
+    <w:lvl w:ilvl="1" w:tplc="04090003">
+      <w:start w:val="1"/>
+      <w:numFmt w:val="bullet"/>
+      <w:lvlText w:val="o"/>
+      <w:lvlJc w:val="left"/>
+      <w:pPr>
+        <w:ind w:left="1440" w:hanging="360"/>
+      </w:pPr>
+      <w:rPr>
+        <w:rFonts w:ascii="Courier New" w:hAnsi="Courier New" w:cs="Courier New" w:hint="default"/>
+      </w:rPr>
+    </w:lvl>
+    <w:lvl w:ilvl="2" w:tplc="04090005" w:tentative="1">
+      <w:start w:val="1"/>
+      <w:numFmt w:val="bullet"/>
+      <w:lvlText w:val=""/>
+      <w:lvlJc w:val="left"/>
+      <w:pPr>
+        <w:ind w:left="2160" w:hanging="360"/>
+      </w:pPr>
+      <w:rPr>
+        <w:rFonts w:ascii="Wingdings" w:hAnsi="Wingdings" w:hint="default"/>
+      </w:rPr>
+    </w:lvl>
+    <w:lvl w:ilvl="3" w:tplc="04090001" w:tentative="1">
+      <w:start w:val="1"/>
+      <w:numFmt w:val="bullet"/>
+      <w:lvlText w:val=""/>
+      <w:lvlJc w:val="left"/>
+      <w:pPr>
+        <w:ind w:left="2880" w:hanging="360"/>
+      </w:pPr>
+      <w:rPr>
+        <w:rFonts w:ascii="Symbol" w:hAnsi="Symbol" w:hint="default"/>
+      </w:rPr>
+    </w:lvl>
+    <w:lvl w:ilvl="4" w:tplc="04090003" w:tentative="1">
+      <w:start w:val="1"/>
+      <w:numFmt w:val="bullet"/>
+      <w:lvlText w:val="o"/>
+      <w:lvlJc w:val="left"/>
+      <w:pPr>
+        <w:ind w:left="3600" w:hanging="360"/>
+      </w:pPr>
+      <w:rPr>
+        <w:rFonts w:ascii="Courier New" w:hAnsi="Courier New" w:cs="Courier New" w:hint="default"/>
+      </w:rPr>
+    </w:lvl>
+    <w:lvl w:ilvl="5" w:tplc="04090005" w:tentative="1">
+      <w:start w:val="1"/>
+      <w:numFmt w:val="bullet"/>
+      <w:lvlText w:val=""/>
+      <w:lvlJc w:val="left"/>
+      <w:pPr>
+        <w:ind w:left="4320" w:hanging="360"/>
+      </w:pPr>
+      <w:rPr>
+        <w:rFonts w:ascii="Wingdings" w:hAnsi="Wingdings" w:hint="default"/>
+      </w:rPr>
+    </w:lvl>
+    <w:lvl w:ilvl="6" w:tplc="04090001" w:tentative="1">
+      <w:start w:val="1"/>
+      <w:numFmt w:val="bullet"/>
+      <w:lvlText w:val=""/>
+      <w:lvlJc w:val="left"/>
+      <w:pPr>
+        <w:ind w:left="5040" w:hanging="360"/>
+      </w:pPr>
+      <w:rPr>
+        <w:rFonts w:ascii="Symbol" w:hAnsi="Symbol" w:hint="default"/>
+      </w:rPr>
+    </w:lvl>
+    <w:lvl w:ilvl="7" w:tplc="04090003" w:tentative="1">
+      <w:start w:val="1"/>
+      <w:numFmt w:val="bullet"/>
+      <w:lvlText w:val="o"/>
+      <w:lvlJc w:val="left"/>
+      <w:pPr>
+        <w:ind w:left="5760" w:hanging="360"/>
+      </w:pPr>
+      <w:rPr>
+        <w:rFonts w:ascii="Courier New" w:hAnsi="Courier New" w:cs="Courier New" w:hint="default"/>
+      </w:rPr>
+    </w:lvl>
+    <w:lvl w:ilvl="8" w:tplc="04090005" w:tentative="1">
+      <w:start w:val="1"/>
+      <w:numFmt w:val="bullet"/>
+      <w:lvlText w:val=""/>
+      <w:lvlJc w:val="left"/>
+      <w:pPr>
+        <w:ind w:left="6480" w:hanging="360"/>
+      </w:pPr>
+      <w:rPr>
+        <w:rFonts w:ascii="Wingdings" w:hAnsi="Wingdings" w:hint="default"/>
+      </w:rPr>
+    </w:lvl>
+  </w:abstractNum>
+  <w:abstractNum w:abstractNumId="6" w15:restartNumberingAfterBreak="0">
     <w:nsid w:val="2AD150FB"/>
     <w:multiLevelType w:val="hybridMultilevel"/>
     <w:tmpl w:val="C39CBE2E"/>
@@ -50237,7 +50945,7 @@
       </w:rPr>
     </w:lvl>
   </w:abstractNum>
-  <w:abstractNum w:abstractNumId="6" w15:restartNumberingAfterBreak="0">
+  <w:abstractNum w:abstractNumId="7" w15:restartNumberingAfterBreak="0">
     <w:nsid w:val="2C974570"/>
     <w:multiLevelType w:val="hybridMultilevel"/>
     <w:tmpl w:val="5B38CC74"/>
@@ -50350,7 +51058,120 @@
       </w:rPr>
     </w:lvl>
   </w:abstractNum>
-  <w:abstractNum w:abstractNumId="7" w15:restartNumberingAfterBreak="0">
+  <w:abstractNum w:abstractNumId="8" w15:restartNumberingAfterBreak="0">
+    <w:nsid w:val="2C9A53B1"/>
+    <w:multiLevelType w:val="hybridMultilevel"/>
+    <w:tmpl w:val="CBF6446E"/>
+    <w:lvl w:ilvl="0" w:tplc="04090001">
+      <w:start w:val="1"/>
+      <w:numFmt w:val="bullet"/>
+      <w:lvlText w:val=""/>
+      <w:lvlJc w:val="left"/>
+      <w:pPr>
+        <w:ind w:left="720" w:hanging="360"/>
+      </w:pPr>
+      <w:rPr>
+        <w:rFonts w:ascii="Symbol" w:hAnsi="Symbol" w:hint="default"/>
+      </w:rPr>
+    </w:lvl>
+    <w:lvl w:ilvl="1" w:tplc="04090003" w:tentative="1">
+      <w:start w:val="1"/>
+      <w:numFmt w:val="bullet"/>
+      <w:lvlText w:val="o"/>
+      <w:lvlJc w:val="left"/>
+      <w:pPr>
+        <w:ind w:left="1440" w:hanging="360"/>
+      </w:pPr>
+      <w:rPr>
+        <w:rFonts w:ascii="Courier New" w:hAnsi="Courier New" w:cs="Courier New" w:hint="default"/>
+      </w:rPr>
+    </w:lvl>
+    <w:lvl w:ilvl="2" w:tplc="04090005" w:tentative="1">
+      <w:start w:val="1"/>
+      <w:numFmt w:val="bullet"/>
+      <w:lvlText w:val=""/>
+      <w:lvlJc w:val="left"/>
+      <w:pPr>
+        <w:ind w:left="2160" w:hanging="360"/>
+      </w:pPr>
+      <w:rPr>
+        <w:rFonts w:ascii="Wingdings" w:hAnsi="Wingdings" w:hint="default"/>
+      </w:rPr>
+    </w:lvl>
+    <w:lvl w:ilvl="3" w:tplc="04090001" w:tentative="1">
+      <w:start w:val="1"/>
+      <w:numFmt w:val="bullet"/>
+      <w:lvlText w:val=""/>
+      <w:lvlJc w:val="left"/>
+      <w:pPr>
+        <w:ind w:left="2880" w:hanging="360"/>
+      </w:pPr>
+      <w:rPr>
+        <w:rFonts w:ascii="Symbol" w:hAnsi="Symbol" w:hint="default"/>
+      </w:rPr>
+    </w:lvl>
+    <w:lvl w:ilvl="4" w:tplc="04090003" w:tentative="1">
+      <w:start w:val="1"/>
+      <w:numFmt w:val="bullet"/>
+      <w:lvlText w:val="o"/>
+      <w:lvlJc w:val="left"/>
+      <w:pPr>
+        <w:ind w:left="3600" w:hanging="360"/>
+      </w:pPr>
+      <w:rPr>
+        <w:rFonts w:ascii="Courier New" w:hAnsi="Courier New" w:cs="Courier New" w:hint="default"/>
+      </w:rPr>
+    </w:lvl>
+    <w:lvl w:ilvl="5" w:tplc="04090005" w:tentative="1">
+      <w:start w:val="1"/>
+      <w:numFmt w:val="bullet"/>
+      <w:lvlText w:val=""/>
+      <w:lvlJc w:val="left"/>
+      <w:pPr>
+        <w:ind w:left="4320" w:hanging="360"/>
+      </w:pPr>
+      <w:rPr>
+        <w:rFonts w:ascii="Wingdings" w:hAnsi="Wingdings" w:hint="default"/>
+      </w:rPr>
+    </w:lvl>
+    <w:lvl w:ilvl="6" w:tplc="04090001" w:tentative="1">
+      <w:start w:val="1"/>
+      <w:numFmt w:val="bullet"/>
+      <w:lvlText w:val=""/>
+      <w:lvlJc w:val="left"/>
+      <w:pPr>
+        <w:ind w:left="5040" w:hanging="360"/>
+      </w:pPr>
+      <w:rPr>
+        <w:rFonts w:ascii="Symbol" w:hAnsi="Symbol" w:hint="default"/>
+      </w:rPr>
+    </w:lvl>
+    <w:lvl w:ilvl="7" w:tplc="04090003" w:tentative="1">
+      <w:start w:val="1"/>
+      <w:numFmt w:val="bullet"/>
+      <w:lvlText w:val="o"/>
+      <w:lvlJc w:val="left"/>
+      <w:pPr>
+        <w:ind w:left="5760" w:hanging="360"/>
+      </w:pPr>
+      <w:rPr>
+        <w:rFonts w:ascii="Courier New" w:hAnsi="Courier New" w:cs="Courier New" w:hint="default"/>
+      </w:rPr>
+    </w:lvl>
+    <w:lvl w:ilvl="8" w:tplc="04090005" w:tentative="1">
+      <w:start w:val="1"/>
+      <w:numFmt w:val="bullet"/>
+      <w:lvlText w:val=""/>
+      <w:lvlJc w:val="left"/>
+      <w:pPr>
+        <w:ind w:left="6480" w:hanging="360"/>
+      </w:pPr>
+      <w:rPr>
+        <w:rFonts w:ascii="Wingdings" w:hAnsi="Wingdings" w:hint="default"/>
+      </w:rPr>
+    </w:lvl>
+  </w:abstractNum>
+  <w:abstractNum w:abstractNumId="9" w15:restartNumberingAfterBreak="0">
     <w:nsid w:val="431F30A6"/>
     <w:multiLevelType w:val="hybridMultilevel"/>
     <w:tmpl w:val="1B0AACA2"/>
@@ -50463,7 +51284,120 @@
       </w:rPr>
     </w:lvl>
   </w:abstractNum>
-  <w:abstractNum w:abstractNumId="8" w15:restartNumberingAfterBreak="0">
+  <w:abstractNum w:abstractNumId="10" w15:restartNumberingAfterBreak="0">
+    <w:nsid w:val="481049D3"/>
+    <w:multiLevelType w:val="hybridMultilevel"/>
+    <w:tmpl w:val="E440EC34"/>
+    <w:lvl w:ilvl="0" w:tplc="04090001">
+      <w:start w:val="1"/>
+      <w:numFmt w:val="bullet"/>
+      <w:lvlText w:val=""/>
+      <w:lvlJc w:val="left"/>
+      <w:pPr>
+        <w:ind w:left="720" w:hanging="360"/>
+      </w:pPr>
+      <w:rPr>
+        <w:rFonts w:ascii="Symbol" w:hAnsi="Symbol" w:hint="default"/>
+      </w:rPr>
+    </w:lvl>
+    <w:lvl w:ilvl="1" w:tplc="04090003" w:tentative="1">
+      <w:start w:val="1"/>
+      <w:numFmt w:val="bullet"/>
+      <w:lvlText w:val="o"/>
+      <w:lvlJc w:val="left"/>
+      <w:pPr>
+        <w:ind w:left="1440" w:hanging="360"/>
+      </w:pPr>
+      <w:rPr>
+        <w:rFonts w:ascii="Courier New" w:hAnsi="Courier New" w:cs="Courier New" w:hint="default"/>
+      </w:rPr>
+    </w:lvl>
+    <w:lvl w:ilvl="2" w:tplc="04090005" w:tentative="1">
+      <w:start w:val="1"/>
+      <w:numFmt w:val="bullet"/>
+      <w:lvlText w:val=""/>
+      <w:lvlJc w:val="left"/>
+      <w:pPr>
+        <w:ind w:left="2160" w:hanging="360"/>
+      </w:pPr>
+      <w:rPr>
+        <w:rFonts w:ascii="Wingdings" w:hAnsi="Wingdings" w:hint="default"/>
+      </w:rPr>
+    </w:lvl>
+    <w:lvl w:ilvl="3" w:tplc="04090001" w:tentative="1">
+      <w:start w:val="1"/>
+      <w:numFmt w:val="bullet"/>
+      <w:lvlText w:val=""/>
+      <w:lvlJc w:val="left"/>
+      <w:pPr>
+        <w:ind w:left="2880" w:hanging="360"/>
+      </w:pPr>
+      <w:rPr>
+        <w:rFonts w:ascii="Symbol" w:hAnsi="Symbol" w:hint="default"/>
+      </w:rPr>
+    </w:lvl>
+    <w:lvl w:ilvl="4" w:tplc="04090003" w:tentative="1">
+      <w:start w:val="1"/>
+      <w:numFmt w:val="bullet"/>
+      <w:lvlText w:val="o"/>
+      <w:lvlJc w:val="left"/>
+      <w:pPr>
+        <w:ind w:left="3600" w:hanging="360"/>
+      </w:pPr>
+      <w:rPr>
+        <w:rFonts w:ascii="Courier New" w:hAnsi="Courier New" w:cs="Courier New" w:hint="default"/>
+      </w:rPr>
+    </w:lvl>
+    <w:lvl w:ilvl="5" w:tplc="04090005" w:tentative="1">
+      <w:start w:val="1"/>
+      <w:numFmt w:val="bullet"/>
+      <w:lvlText w:val=""/>
+      <w:lvlJc w:val="left"/>
+      <w:pPr>
+        <w:ind w:left="4320" w:hanging="360"/>
+      </w:pPr>
+      <w:rPr>
+        <w:rFonts w:ascii="Wingdings" w:hAnsi="Wingdings" w:hint="default"/>
+      </w:rPr>
+    </w:lvl>
+    <w:lvl w:ilvl="6" w:tplc="04090001" w:tentative="1">
+      <w:start w:val="1"/>
+      <w:numFmt w:val="bullet"/>
+      <w:lvlText w:val=""/>
+      <w:lvlJc w:val="left"/>
+      <w:pPr>
+        <w:ind w:left="5040" w:hanging="360"/>
+      </w:pPr>
+      <w:rPr>
+        <w:rFonts w:ascii="Symbol" w:hAnsi="Symbol" w:hint="default"/>
+      </w:rPr>
+    </w:lvl>
+    <w:lvl w:ilvl="7" w:tplc="04090003" w:tentative="1">
+      <w:start w:val="1"/>
+      <w:numFmt w:val="bullet"/>
+      <w:lvlText w:val="o"/>
+      <w:lvlJc w:val="left"/>
+      <w:pPr>
+        <w:ind w:left="5760" w:hanging="360"/>
+      </w:pPr>
+      <w:rPr>
+        <w:rFonts w:ascii="Courier New" w:hAnsi="Courier New" w:cs="Courier New" w:hint="default"/>
+      </w:rPr>
+    </w:lvl>
+    <w:lvl w:ilvl="8" w:tplc="04090005" w:tentative="1">
+      <w:start w:val="1"/>
+      <w:numFmt w:val="bullet"/>
+      <w:lvlText w:val=""/>
+      <w:lvlJc w:val="left"/>
+      <w:pPr>
+        <w:ind w:left="6480" w:hanging="360"/>
+      </w:pPr>
+      <w:rPr>
+        <w:rFonts w:ascii="Wingdings" w:hAnsi="Wingdings" w:hint="default"/>
+      </w:rPr>
+    </w:lvl>
+  </w:abstractNum>
+  <w:abstractNum w:abstractNumId="11" w15:restartNumberingAfterBreak="0">
     <w:nsid w:val="4F3F6FCC"/>
     <w:multiLevelType w:val="hybridMultilevel"/>
     <w:tmpl w:val="A5C062B8"/>
@@ -50576,7 +51510,7 @@
       </w:rPr>
     </w:lvl>
   </w:abstractNum>
-  <w:abstractNum w:abstractNumId="9" w15:restartNumberingAfterBreak="0">
+  <w:abstractNum w:abstractNumId="12" w15:restartNumberingAfterBreak="0">
     <w:nsid w:val="5AA667BF"/>
     <w:multiLevelType w:val="hybridMultilevel"/>
     <w:tmpl w:val="2DC69284"/>
@@ -50689,7 +51623,7 @@
       </w:rPr>
     </w:lvl>
   </w:abstractNum>
-  <w:abstractNum w:abstractNumId="10" w15:restartNumberingAfterBreak="0">
+  <w:abstractNum w:abstractNumId="13" w15:restartNumberingAfterBreak="0">
     <w:nsid w:val="5C05046F"/>
     <w:multiLevelType w:val="hybridMultilevel"/>
     <w:tmpl w:val="828E0344"/>
@@ -50802,7 +51736,7 @@
       </w:rPr>
     </w:lvl>
   </w:abstractNum>
-  <w:abstractNum w:abstractNumId="11" w15:restartNumberingAfterBreak="0">
+  <w:abstractNum w:abstractNumId="14" w15:restartNumberingAfterBreak="0">
     <w:nsid w:val="668553A5"/>
     <w:multiLevelType w:val="hybridMultilevel"/>
     <w:tmpl w:val="3200A13A"/>
@@ -50915,11 +51849,237 @@
       </w:rPr>
     </w:lvl>
   </w:abstractNum>
+  <w:abstractNum w:abstractNumId="15" w15:restartNumberingAfterBreak="0">
+    <w:nsid w:val="6D8C5189"/>
+    <w:multiLevelType w:val="hybridMultilevel"/>
+    <w:tmpl w:val="5248F0B8"/>
+    <w:lvl w:ilvl="0" w:tplc="04090001">
+      <w:start w:val="1"/>
+      <w:numFmt w:val="bullet"/>
+      <w:lvlText w:val=""/>
+      <w:lvlJc w:val="left"/>
+      <w:pPr>
+        <w:ind w:left="720" w:hanging="360"/>
+      </w:pPr>
+      <w:rPr>
+        <w:rFonts w:ascii="Symbol" w:hAnsi="Symbol" w:hint="default"/>
+      </w:rPr>
+    </w:lvl>
+    <w:lvl w:ilvl="1" w:tplc="04090003" w:tentative="1">
+      <w:start w:val="1"/>
+      <w:numFmt w:val="bullet"/>
+      <w:lvlText w:val="o"/>
+      <w:lvlJc w:val="left"/>
+      <w:pPr>
+        <w:ind w:left="1440" w:hanging="360"/>
+      </w:pPr>
+      <w:rPr>
+        <w:rFonts w:ascii="Courier New" w:hAnsi="Courier New" w:cs="Courier New" w:hint="default"/>
+      </w:rPr>
+    </w:lvl>
+    <w:lvl w:ilvl="2" w:tplc="04090005" w:tentative="1">
+      <w:start w:val="1"/>
+      <w:numFmt w:val="bullet"/>
+      <w:lvlText w:val=""/>
+      <w:lvlJc w:val="left"/>
+      <w:pPr>
+        <w:ind w:left="2160" w:hanging="360"/>
+      </w:pPr>
+      <w:rPr>
+        <w:rFonts w:ascii="Wingdings" w:hAnsi="Wingdings" w:hint="default"/>
+      </w:rPr>
+    </w:lvl>
+    <w:lvl w:ilvl="3" w:tplc="04090001" w:tentative="1">
+      <w:start w:val="1"/>
+      <w:numFmt w:val="bullet"/>
+      <w:lvlText w:val=""/>
+      <w:lvlJc w:val="left"/>
+      <w:pPr>
+        <w:ind w:left="2880" w:hanging="360"/>
+      </w:pPr>
+      <w:rPr>
+        <w:rFonts w:ascii="Symbol" w:hAnsi="Symbol" w:hint="default"/>
+      </w:rPr>
+    </w:lvl>
+    <w:lvl w:ilvl="4" w:tplc="04090003" w:tentative="1">
+      <w:start w:val="1"/>
+      <w:numFmt w:val="bullet"/>
+      <w:lvlText w:val="o"/>
+      <w:lvlJc w:val="left"/>
+      <w:pPr>
+        <w:ind w:left="3600" w:hanging="360"/>
+      </w:pPr>
+      <w:rPr>
+        <w:rFonts w:ascii="Courier New" w:hAnsi="Courier New" w:cs="Courier New" w:hint="default"/>
+      </w:rPr>
+    </w:lvl>
+    <w:lvl w:ilvl="5" w:tplc="04090005" w:tentative="1">
+      <w:start w:val="1"/>
+      <w:numFmt w:val="bullet"/>
+      <w:lvlText w:val=""/>
+      <w:lvlJc w:val="left"/>
+      <w:pPr>
+        <w:ind w:left="4320" w:hanging="360"/>
+      </w:pPr>
+      <w:rPr>
+        <w:rFonts w:ascii="Wingdings" w:hAnsi="Wingdings" w:hint="default"/>
+      </w:rPr>
+    </w:lvl>
+    <w:lvl w:ilvl="6" w:tplc="04090001" w:tentative="1">
+      <w:start w:val="1"/>
+      <w:numFmt w:val="bullet"/>
+      <w:lvlText w:val=""/>
+      <w:lvlJc w:val="left"/>
+      <w:pPr>
+        <w:ind w:left="5040" w:hanging="360"/>
+      </w:pPr>
+      <w:rPr>
+        <w:rFonts w:ascii="Symbol" w:hAnsi="Symbol" w:hint="default"/>
+      </w:rPr>
+    </w:lvl>
+    <w:lvl w:ilvl="7" w:tplc="04090003" w:tentative="1">
+      <w:start w:val="1"/>
+      <w:numFmt w:val="bullet"/>
+      <w:lvlText w:val="o"/>
+      <w:lvlJc w:val="left"/>
+      <w:pPr>
+        <w:ind w:left="5760" w:hanging="360"/>
+      </w:pPr>
+      <w:rPr>
+        <w:rFonts w:ascii="Courier New" w:hAnsi="Courier New" w:cs="Courier New" w:hint="default"/>
+      </w:rPr>
+    </w:lvl>
+    <w:lvl w:ilvl="8" w:tplc="04090005" w:tentative="1">
+      <w:start w:val="1"/>
+      <w:numFmt w:val="bullet"/>
+      <w:lvlText w:val=""/>
+      <w:lvlJc w:val="left"/>
+      <w:pPr>
+        <w:ind w:left="6480" w:hanging="360"/>
+      </w:pPr>
+      <w:rPr>
+        <w:rFonts w:ascii="Wingdings" w:hAnsi="Wingdings" w:hint="default"/>
+      </w:rPr>
+    </w:lvl>
+  </w:abstractNum>
+  <w:abstractNum w:abstractNumId="16" w15:restartNumberingAfterBreak="0">
+    <w:nsid w:val="7D1D0765"/>
+    <w:multiLevelType w:val="hybridMultilevel"/>
+    <w:tmpl w:val="DF52F55C"/>
+    <w:lvl w:ilvl="0" w:tplc="04090001">
+      <w:start w:val="1"/>
+      <w:numFmt w:val="bullet"/>
+      <w:lvlText w:val=""/>
+      <w:lvlJc w:val="left"/>
+      <w:pPr>
+        <w:ind w:left="720" w:hanging="360"/>
+      </w:pPr>
+      <w:rPr>
+        <w:rFonts w:ascii="Symbol" w:hAnsi="Symbol" w:hint="default"/>
+      </w:rPr>
+    </w:lvl>
+    <w:lvl w:ilvl="1" w:tplc="04090003" w:tentative="1">
+      <w:start w:val="1"/>
+      <w:numFmt w:val="bullet"/>
+      <w:lvlText w:val="o"/>
+      <w:lvlJc w:val="left"/>
+      <w:pPr>
+        <w:ind w:left="1440" w:hanging="360"/>
+      </w:pPr>
+      <w:rPr>
+        <w:rFonts w:ascii="Courier New" w:hAnsi="Courier New" w:cs="Courier New" w:hint="default"/>
+      </w:rPr>
+    </w:lvl>
+    <w:lvl w:ilvl="2" w:tplc="04090005" w:tentative="1">
+      <w:start w:val="1"/>
+      <w:numFmt w:val="bullet"/>
+      <w:lvlText w:val=""/>
+      <w:lvlJc w:val="left"/>
+      <w:pPr>
+        <w:ind w:left="2160" w:hanging="360"/>
+      </w:pPr>
+      <w:rPr>
+        <w:rFonts w:ascii="Wingdings" w:hAnsi="Wingdings" w:hint="default"/>
+      </w:rPr>
+    </w:lvl>
+    <w:lvl w:ilvl="3" w:tplc="04090001" w:tentative="1">
+      <w:start w:val="1"/>
+      <w:numFmt w:val="bullet"/>
+      <w:lvlText w:val=""/>
+      <w:lvlJc w:val="left"/>
+      <w:pPr>
+        <w:ind w:left="2880" w:hanging="360"/>
+      </w:pPr>
+      <w:rPr>
+        <w:rFonts w:ascii="Symbol" w:hAnsi="Symbol" w:hint="default"/>
+      </w:rPr>
+    </w:lvl>
+    <w:lvl w:ilvl="4" w:tplc="04090003" w:tentative="1">
+      <w:start w:val="1"/>
+      <w:numFmt w:val="bullet"/>
+      <w:lvlText w:val="o"/>
+      <w:lvlJc w:val="left"/>
+      <w:pPr>
+        <w:ind w:left="3600" w:hanging="360"/>
+      </w:pPr>
+      <w:rPr>
+        <w:rFonts w:ascii="Courier New" w:hAnsi="Courier New" w:cs="Courier New" w:hint="default"/>
+      </w:rPr>
+    </w:lvl>
+    <w:lvl w:ilvl="5" w:tplc="04090005" w:tentative="1">
+      <w:start w:val="1"/>
+      <w:numFmt w:val="bullet"/>
+      <w:lvlText w:val=""/>
+      <w:lvlJc w:val="left"/>
+      <w:pPr>
+        <w:ind w:left="4320" w:hanging="360"/>
+      </w:pPr>
+      <w:rPr>
+        <w:rFonts w:ascii="Wingdings" w:hAnsi="Wingdings" w:hint="default"/>
+      </w:rPr>
+    </w:lvl>
+    <w:lvl w:ilvl="6" w:tplc="04090001" w:tentative="1">
+      <w:start w:val="1"/>
+      <w:numFmt w:val="bullet"/>
+      <w:lvlText w:val=""/>
+      <w:lvlJc w:val="left"/>
+      <w:pPr>
+        <w:ind w:left="5040" w:hanging="360"/>
+      </w:pPr>
+      <w:rPr>
+        <w:rFonts w:ascii="Symbol" w:hAnsi="Symbol" w:hint="default"/>
+      </w:rPr>
+    </w:lvl>
+    <w:lvl w:ilvl="7" w:tplc="04090003" w:tentative="1">
+      <w:start w:val="1"/>
+      <w:numFmt w:val="bullet"/>
+      <w:lvlText w:val="o"/>
+      <w:lvlJc w:val="left"/>
+      <w:pPr>
+        <w:ind w:left="5760" w:hanging="360"/>
+      </w:pPr>
+      <w:rPr>
+        <w:rFonts w:ascii="Courier New" w:hAnsi="Courier New" w:cs="Courier New" w:hint="default"/>
+      </w:rPr>
+    </w:lvl>
+    <w:lvl w:ilvl="8" w:tplc="04090005" w:tentative="1">
+      <w:start w:val="1"/>
+      <w:numFmt w:val="bullet"/>
+      <w:lvlText w:val=""/>
+      <w:lvlJc w:val="left"/>
+      <w:pPr>
+        <w:ind w:left="6480" w:hanging="360"/>
+      </w:pPr>
+      <w:rPr>
+        <w:rFonts w:ascii="Wingdings" w:hAnsi="Wingdings" w:hint="default"/>
+      </w:rPr>
+    </w:lvl>
+  </w:abstractNum>
   <w:num w:numId="1">
-    <w:abstractNumId w:val="7"/>
+    <w:abstractNumId w:val="9"/>
   </w:num>
   <w:num w:numId="2">
-    <w:abstractNumId w:val="10"/>
+    <w:abstractNumId w:val="13"/>
   </w:num>
   <w:num w:numId="3">
     <w:abstractNumId w:val="2"/>
@@ -50928,10 +52088,10 @@
     <w:abstractNumId w:val="3"/>
   </w:num>
   <w:num w:numId="5">
-    <w:abstractNumId w:val="6"/>
+    <w:abstractNumId w:val="7"/>
   </w:num>
   <w:num w:numId="6">
-    <w:abstractNumId w:val="5"/>
+    <w:abstractNumId w:val="6"/>
   </w:num>
   <w:num w:numId="7">
     <w:abstractNumId w:val="4"/>
@@ -50943,13 +52103,28 @@
     <w:abstractNumId w:val="1"/>
   </w:num>
   <w:num w:numId="10">
+    <w:abstractNumId w:val="14"/>
+  </w:num>
+  <w:num w:numId="11">
     <w:abstractNumId w:val="11"/>
   </w:num>
-  <w:num w:numId="11">
+  <w:num w:numId="12">
+    <w:abstractNumId w:val="12"/>
+  </w:num>
+  <w:num w:numId="13">
+    <w:abstractNumId w:val="10"/>
+  </w:num>
+  <w:num w:numId="14">
+    <w:abstractNumId w:val="15"/>
+  </w:num>
+  <w:num w:numId="15">
+    <w:abstractNumId w:val="16"/>
+  </w:num>
+  <w:num w:numId="16">
+    <w:abstractNumId w:val="5"/>
+  </w:num>
+  <w:num w:numId="17">
     <w:abstractNumId w:val="8"/>
-  </w:num>
-  <w:num w:numId="12">
-    <w:abstractNumId w:val="9"/>
   </w:num>
 </w:numbering>
 </file>
@@ -51852,7 +53027,7 @@
 </file>
 
 <file path=customXml/itemProps1.xml><?xml version="1.0" encoding="utf-8"?>
-<ds:datastoreItem xmlns:ds="http://schemas.openxmlformats.org/officeDocument/2006/customXml" ds:itemID="{937340AD-1A64-4D83-ACFA-A838164434CE}">
+<ds:datastoreItem xmlns:ds="http://schemas.openxmlformats.org/officeDocument/2006/customXml" ds:itemID="{E58075F4-BE15-4618-BDE3-739747AD1863}">
   <ds:schemaRefs>
     <ds:schemaRef ds:uri="http://schemas.openxmlformats.org/officeDocument/2006/bibliography"/>
   </ds:schemaRefs>

</xml_diff>

<commit_message>
Add X509 Certificate, Truststore vs Keystore, Open SSL certificate creation in 'Security.docx'
</commit_message>
<xml_diff>
--- a/Security.docx
+++ b/Security.docx
@@ -49845,6 +49845,321 @@
         <w:jc w:val="both"/>
       </w:pPr>
     </w:p>
+    <w:p>
+      <w:pPr>
+        <w:tabs>
+          <w:tab w:val="left" w:pos="2430"/>
+        </w:tabs>
+        <w:jc w:val="both"/>
+      </w:pPr>
+    </w:p>
+    <w:p>
+      <w:pPr>
+        <w:tabs>
+          <w:tab w:val="left" w:pos="2430"/>
+        </w:tabs>
+        <w:jc w:val="both"/>
+      </w:pPr>
+    </w:p>
+    <w:tbl>
+      <w:tblPr>
+        <w:tblStyle w:val="PlainTable1"/>
+        <w:tblW w:w="10643" w:type="dxa"/>
+        <w:tblInd w:w="-185" w:type="dxa"/>
+        <w:tblLook w:val="04A0" w:firstRow="1" w:lastRow="0" w:firstColumn="1" w:lastColumn="0" w:noHBand="0" w:noVBand="1"/>
+      </w:tblPr>
+      <w:tblGrid>
+        <w:gridCol w:w="10643"/>
+      </w:tblGrid>
+      <w:tr>
+        <w:trPr>
+          <w:cnfStyle w:val="100000000000" w:firstRow="1" w:lastRow="0" w:firstColumn="0" w:lastColumn="0" w:oddVBand="0" w:evenVBand="0" w:oddHBand="0" w:evenHBand="0" w:firstRowFirstColumn="0" w:firstRowLastColumn="0" w:lastRowFirstColumn="0" w:lastRowLastColumn="0"/>
+          <w:trHeight w:val="279"/>
+        </w:trPr>
+        <w:tc>
+          <w:tcPr>
+            <w:cnfStyle w:val="001000000000" w:firstRow="0" w:lastRow="0" w:firstColumn="1" w:lastColumn="0" w:oddVBand="0" w:evenVBand="0" w:oddHBand="0" w:evenHBand="0" w:firstRowFirstColumn="0" w:firstRowLastColumn="0" w:lastRowFirstColumn="0" w:lastRowLastColumn="0"/>
+            <w:tcW w:w="10643" w:type="dxa"/>
+          </w:tcPr>
+          <w:p>
+            <w:r>
+              <w:t>Setting</w:t>
+            </w:r>
+            <w:r>
+              <w:tab/>
+            </w:r>
+            <w:r>
+              <w:t xml:space="preserve">        </w:t>
+            </w:r>
+            <w:r>
+              <w:t>Numerical</w:t>
+            </w:r>
+            <w:r>
+              <w:tab/>
+            </w:r>
+            <w:r>
+              <w:t xml:space="preserve">                                              </w:t>
+            </w:r>
+            <w:r>
+              <w:t>Meaning</w:t>
+            </w:r>
+          </w:p>
+        </w:tc>
+      </w:tr>
+      <w:tr>
+        <w:trPr>
+          <w:cnfStyle w:val="000000100000" w:firstRow="0" w:lastRow="0" w:firstColumn="0" w:lastColumn="0" w:oddVBand="0" w:evenVBand="0" w:oddHBand="1" w:evenHBand="0" w:firstRowFirstColumn="0" w:firstRowLastColumn="0" w:lastRowFirstColumn="0" w:lastRowLastColumn="0"/>
+          <w:trHeight w:val="296"/>
+        </w:trPr>
+        <w:tc>
+          <w:tcPr>
+            <w:cnfStyle w:val="001000000000" w:firstRow="0" w:lastRow="0" w:firstColumn="1" w:lastColumn="0" w:oddVBand="0" w:evenVBand="0" w:oddHBand="0" w:evenHBand="0" w:firstRowFirstColumn="0" w:firstRowLastColumn="0" w:lastRowFirstColumn="0" w:lastRowLastColumn="0"/>
+            <w:tcW w:w="10643" w:type="dxa"/>
+          </w:tcPr>
+          <w:p>
+            <w:r>
+              <w:t>-rw-------</w:t>
+            </w:r>
+            <w:r>
+              <w:tab/>
+              <w:t>(600)</w:t>
+            </w:r>
+            <w:r>
+              <w:tab/>
+              <w:t>Only the owner has read and write permissions.</w:t>
+            </w:r>
+          </w:p>
+        </w:tc>
+      </w:tr>
+      <w:tr>
+        <w:trPr>
+          <w:trHeight w:val="575"/>
+        </w:trPr>
+        <w:tc>
+          <w:tcPr>
+            <w:cnfStyle w:val="001000000000" w:firstRow="0" w:lastRow="0" w:firstColumn="1" w:lastColumn="0" w:oddVBand="0" w:evenVBand="0" w:oddHBand="0" w:evenHBand="0" w:firstRowFirstColumn="0" w:firstRowLastColumn="0" w:lastRowFirstColumn="0" w:lastRowLastColumn="0"/>
+            <w:tcW w:w="10643" w:type="dxa"/>
+          </w:tcPr>
+          <w:p>
+            <w:r>
+              <w:t>-rw-r--r--</w:t>
+            </w:r>
+            <w:r>
+              <w:tab/>
+              <w:t>(644)</w:t>
+            </w:r>
+            <w:r>
+              <w:tab/>
+              <w:t>Only the owner has read and write permissions; the group and others have read only.</w:t>
+            </w:r>
+          </w:p>
+        </w:tc>
+      </w:tr>
+      <w:tr>
+        <w:trPr>
+          <w:cnfStyle w:val="000000100000" w:firstRow="0" w:lastRow="0" w:firstColumn="0" w:lastColumn="0" w:oddVBand="0" w:evenVBand="0" w:oddHBand="1" w:evenHBand="0" w:firstRowFirstColumn="0" w:firstRowLastColumn="0" w:lastRowFirstColumn="0" w:lastRowLastColumn="0"/>
+          <w:trHeight w:val="296"/>
+        </w:trPr>
+        <w:tc>
+          <w:tcPr>
+            <w:cnfStyle w:val="001000000000" w:firstRow="0" w:lastRow="0" w:firstColumn="1" w:lastColumn="0" w:oddVBand="0" w:evenVBand="0" w:oddHBand="0" w:evenHBand="0" w:firstRowFirstColumn="0" w:firstRowLastColumn="0" w:lastRowFirstColumn="0" w:lastRowLastColumn="0"/>
+            <w:tcW w:w="10643" w:type="dxa"/>
+          </w:tcPr>
+          <w:p>
+            <w:r>
+              <w:t>-rwx------</w:t>
+            </w:r>
+            <w:r>
+              <w:tab/>
+              <w:t>(700)</w:t>
+            </w:r>
+            <w:r>
+              <w:tab/>
+              <w:t>Only the owner has read, write, and execute permissions.</w:t>
+            </w:r>
+          </w:p>
+        </w:tc>
+      </w:tr>
+      <w:tr>
+        <w:trPr>
+          <w:trHeight w:val="575"/>
+        </w:trPr>
+        <w:tc>
+          <w:tcPr>
+            <w:cnfStyle w:val="001000000000" w:firstRow="0" w:lastRow="0" w:firstColumn="1" w:lastColumn="0" w:oddVBand="0" w:evenVBand="0" w:oddHBand="0" w:evenHBand="0" w:firstRowFirstColumn="0" w:firstRowLastColumn="0" w:lastRowFirstColumn="0" w:lastRowLastColumn="0"/>
+            <w:tcW w:w="10643" w:type="dxa"/>
+          </w:tcPr>
+          <w:p>
+            <w:pPr>
+              <w:jc w:val="center"/>
+            </w:pPr>
+            <w:r>
+              <w:t>-rwxr-xr-x</w:t>
+            </w:r>
+            <w:r>
+              <w:tab/>
+              <w:t>(755)</w:t>
+            </w:r>
+            <w:r>
+              <w:tab/>
+              <w:t xml:space="preserve">The owner has read, write, and execute permissions; the group and others have only read </w:t>
+            </w:r>
+            <w:r>
+              <w:t>and execute</w:t>
+            </w:r>
+          </w:p>
+        </w:tc>
+      </w:tr>
+      <w:tr>
+        <w:trPr>
+          <w:cnfStyle w:val="000000100000" w:firstRow="0" w:lastRow="0" w:firstColumn="0" w:lastColumn="0" w:oddVBand="0" w:evenVBand="0" w:oddHBand="1" w:evenHBand="0" w:firstRowFirstColumn="0" w:firstRowLastColumn="0" w:lastRowFirstColumn="0" w:lastRowLastColumn="0"/>
+          <w:trHeight w:val="592"/>
+        </w:trPr>
+        <w:tc>
+          <w:tcPr>
+            <w:cnfStyle w:val="001000000000" w:firstRow="0" w:lastRow="0" w:firstColumn="1" w:lastColumn="0" w:oddVBand="0" w:evenVBand="0" w:oddHBand="0" w:evenHBand="0" w:firstRowFirstColumn="0" w:firstRowLastColumn="0" w:lastRowFirstColumn="0" w:lastRowLastColumn="0"/>
+            <w:tcW w:w="10643" w:type="dxa"/>
+          </w:tcPr>
+          <w:p>
+            <w:r>
+              <w:t xml:space="preserve">-rwx--x—x       </w:t>
+            </w:r>
+            <w:proofErr w:type="gramStart"/>
+            <w:r>
+              <w:t xml:space="preserve">   </w:t>
+            </w:r>
+            <w:r>
+              <w:t>(</w:t>
+            </w:r>
+            <w:proofErr w:type="gramEnd"/>
+            <w:r>
+              <w:t>711)</w:t>
+            </w:r>
+            <w:r>
+              <w:tab/>
+              <w:t>The owner has read, write, and execute permissions; the group and others have only</w:t>
+            </w:r>
+            <w:r>
+              <w:t xml:space="preserve"> </w:t>
+            </w:r>
+          </w:p>
+          <w:p>
+            <w:pPr>
+              <w:jc w:val="center"/>
+            </w:pPr>
+            <w:r>
+              <w:t>execute</w:t>
+            </w:r>
+          </w:p>
+        </w:tc>
+      </w:tr>
+      <w:tr>
+        <w:trPr>
+          <w:trHeight w:val="279"/>
+        </w:trPr>
+        <w:tc>
+          <w:tcPr>
+            <w:cnfStyle w:val="001000000000" w:firstRow="0" w:lastRow="0" w:firstColumn="1" w:lastColumn="0" w:oddVBand="0" w:evenVBand="0" w:oddHBand="0" w:evenHBand="0" w:firstRowFirstColumn="0" w:firstRowLastColumn="0" w:lastRowFirstColumn="0" w:lastRowLastColumn="0"/>
+            <w:tcW w:w="10643" w:type="dxa"/>
+          </w:tcPr>
+          <w:p>
+            <w:r>
+              <w:t>-rw-rw-rw-</w:t>
+            </w:r>
+            <w:r>
+              <w:tab/>
+              <w:t>(666)</w:t>
+            </w:r>
+            <w:r>
+              <w:tab/>
+              <w:t>Everyone can read and write to the file. (Be careful with these permissions.)</w:t>
+            </w:r>
+          </w:p>
+        </w:tc>
+      </w:tr>
+      <w:tr>
+        <w:trPr>
+          <w:cnfStyle w:val="000000100000" w:firstRow="0" w:lastRow="0" w:firstColumn="0" w:lastColumn="0" w:oddVBand="0" w:evenVBand="0" w:oddHBand="1" w:evenHBand="0" w:firstRowFirstColumn="0" w:firstRowLastColumn="0" w:lastRowFirstColumn="0" w:lastRowLastColumn="0"/>
+          <w:trHeight w:val="413"/>
+        </w:trPr>
+        <w:tc>
+          <w:tcPr>
+            <w:cnfStyle w:val="001000000000" w:firstRow="0" w:lastRow="0" w:firstColumn="1" w:lastColumn="0" w:oddVBand="0" w:evenVBand="0" w:oddHBand="0" w:evenHBand="0" w:firstRowFirstColumn="0" w:firstRowLastColumn="0" w:lastRowFirstColumn="0" w:lastRowLastColumn="0"/>
+            <w:tcW w:w="10643" w:type="dxa"/>
+          </w:tcPr>
+          <w:p>
+            <w:r>
+              <w:t>-rwxrwxrwx</w:t>
+            </w:r>
+            <w:r>
+              <w:tab/>
+              <w:t>(777)</w:t>
+            </w:r>
+            <w:r>
+              <w:tab/>
+              <w:t>Everyone can read, write, and execute. (Again, this permissions setting can be hazardous.)</w:t>
+            </w:r>
+          </w:p>
+        </w:tc>
+      </w:tr>
+      <w:tr>
+        <w:trPr>
+          <w:trHeight w:val="413"/>
+        </w:trPr>
+        <w:tc>
+          <w:tcPr>
+            <w:cnfStyle w:val="001000000000" w:firstRow="0" w:lastRow="0" w:firstColumn="1" w:lastColumn="0" w:oddVBand="0" w:evenVBand="0" w:oddHBand="0" w:evenHBand="0" w:firstRowFirstColumn="0" w:firstRowLastColumn="0" w:lastRowFirstColumn="0" w:lastRowLastColumn="0"/>
+            <w:tcW w:w="10643" w:type="dxa"/>
+          </w:tcPr>
+          <w:p>
+            <w:r>
+              <w:t xml:space="preserve">drwx------         </w:t>
+            </w:r>
+            <w:proofErr w:type="gramStart"/>
+            <w:r>
+              <w:t xml:space="preserve">   (</w:t>
+            </w:r>
+            <w:proofErr w:type="gramEnd"/>
+            <w:r>
+              <w:t>700)     Only the user can read and write in this directory</w:t>
+            </w:r>
+          </w:p>
+        </w:tc>
+      </w:tr>
+      <w:tr>
+        <w:trPr>
+          <w:cnfStyle w:val="000000100000" w:firstRow="0" w:lastRow="0" w:firstColumn="0" w:lastColumn="0" w:oddVBand="0" w:evenVBand="0" w:oddHBand="1" w:evenHBand="0" w:firstRowFirstColumn="0" w:firstRowLastColumn="0" w:lastRowFirstColumn="0" w:lastRowLastColumn="0"/>
+          <w:trHeight w:val="413"/>
+        </w:trPr>
+        <w:tc>
+          <w:tcPr>
+            <w:cnfStyle w:val="001000000000" w:firstRow="0" w:lastRow="0" w:firstColumn="1" w:lastColumn="0" w:oddVBand="0" w:evenVBand="0" w:oddHBand="0" w:evenHBand="0" w:firstRowFirstColumn="0" w:firstRowLastColumn="0" w:lastRowFirstColumn="0" w:lastRowLastColumn="0"/>
+            <w:tcW w:w="10643" w:type="dxa"/>
+          </w:tcPr>
+          <w:p>
+            <w:r>
+              <w:t xml:space="preserve">drwxr-xr-x       </w:t>
+            </w:r>
+            <w:proofErr w:type="gramStart"/>
+            <w:r>
+              <w:t xml:space="preserve">   (</w:t>
+            </w:r>
+            <w:proofErr w:type="gramEnd"/>
+            <w:r>
+              <w:t>755)    Everyone can read the directory, users and groups have read and execute permissions</w:t>
+            </w:r>
+          </w:p>
+        </w:tc>
+      </w:tr>
+    </w:tbl>
+    <w:p>
+      <w:pPr>
+        <w:tabs>
+          <w:tab w:val="left" w:pos="2430"/>
+        </w:tabs>
+        <w:jc w:val="both"/>
+      </w:pPr>
+    </w:p>
     <w:p/>
     <w:p>
       <w:pPr>
@@ -49856,7 +50171,6 @@
         <w:spacing w:after="0" w:line="240" w:lineRule="auto"/>
       </w:pPr>
       <w:r>
-        <w:lastRenderedPageBreak/>
         <w:t>To view permissions for a file we use the long listing option for the command ls.</w:t>
       </w:r>
     </w:p>
@@ -50061,13 +50375,795 @@
           <w:numId w:val="17"/>
         </w:numPr>
       </w:pPr>
-      <w:bookmarkStart w:id="0" w:name="_GoBack"/>
-      <w:bookmarkEnd w:id="0"/>
       <w:r>
         <w:t>sudo - temporarily become the superuser</w:t>
       </w:r>
     </w:p>
     <w:p/>
+    <w:p/>
+    <w:p/>
+    <w:p/>
+    <w:p/>
+    <w:p/>
+    <w:p/>
+    <w:p>
+      <w:pPr>
+        <w:jc w:val="center"/>
+      </w:pPr>
+      <w:r>
+        <w:lastRenderedPageBreak/>
+        <w:drawing>
+          <wp:inline distT="0" distB="0" distL="0" distR="0" wp14:anchorId="4536ADA0" wp14:editId="5DAFBCFF">
+            <wp:extent cx="5619750" cy="4410075"/>
+            <wp:effectExtent l="0" t="0" r="0" b="9525"/>
+            <wp:docPr id="13" name="Picture 13"/>
+            <wp:cNvGraphicFramePr>
+              <a:graphicFrameLocks xmlns:a="http://schemas.openxmlformats.org/drawingml/2006/main" noChangeAspect="1"/>
+            </wp:cNvGraphicFramePr>
+            <a:graphic xmlns:a="http://schemas.openxmlformats.org/drawingml/2006/main">
+              <a:graphicData uri="http://schemas.openxmlformats.org/drawingml/2006/picture">
+                <pic:pic xmlns:pic="http://schemas.openxmlformats.org/drawingml/2006/picture">
+                  <pic:nvPicPr>
+                    <pic:cNvPr id="1" name=""/>
+                    <pic:cNvPicPr/>
+                  </pic:nvPicPr>
+                  <pic:blipFill rotWithShape="1">
+                    <a:blip r:embed="rId23"/>
+                    <a:srcRect l="5449" t="1068"/>
+                    <a:stretch/>
+                  </pic:blipFill>
+                  <pic:spPr bwMode="auto">
+                    <a:xfrm>
+                      <a:off x="0" y="0"/>
+                      <a:ext cx="5619750" cy="4410075"/>
+                    </a:xfrm>
+                    <a:prstGeom prst="rect">
+                      <a:avLst/>
+                    </a:prstGeom>
+                    <a:ln>
+                      <a:noFill/>
+                    </a:ln>
+                    <a:extLst>
+                      <a:ext uri="{53640926-AAD7-44D8-BBD7-CCE9431645EC}">
+                        <a14:shadowObscured xmlns:a14="http://schemas.microsoft.com/office/drawing/2010/main"/>
+                      </a:ext>
+                    </a:extLst>
+                  </pic:spPr>
+                </pic:pic>
+              </a:graphicData>
+            </a:graphic>
+          </wp:inline>
+        </w:drawing>
+      </w:r>
+    </w:p>
+    <w:p>
+      <w:pPr>
+        <w:pStyle w:val="ListParagraph"/>
+        <w:numPr>
+          <w:ilvl w:val="0"/>
+          <w:numId w:val="17"/>
+        </w:numPr>
+      </w:pPr>
+      <w:r>
+        <w:rPr>
+          <w:b/>
+        </w:rPr>
+        <w:t>Subject</w:t>
+      </w:r>
+      <w:r>
+        <w:t>: Provides the name of the computer, user, network device, or service that the CA issues the certificate to. The subject name is commonly represented by using an X.500 or Lightweight Directory Access Protocol (LDAP) format.</w:t>
+      </w:r>
+    </w:p>
+    <w:p>
+      <w:pPr>
+        <w:pStyle w:val="ListParagraph"/>
+        <w:numPr>
+          <w:ilvl w:val="0"/>
+          <w:numId w:val="17"/>
+        </w:numPr>
+      </w:pPr>
+      <w:r>
+        <w:rPr>
+          <w:b/>
+        </w:rPr>
+        <w:t>Serial Number</w:t>
+      </w:r>
+      <w:r>
+        <w:t>: Provides a unique identifier for each certificate that a CA issues.</w:t>
+      </w:r>
+    </w:p>
+    <w:p>
+      <w:pPr>
+        <w:pStyle w:val="ListParagraph"/>
+        <w:numPr>
+          <w:ilvl w:val="0"/>
+          <w:numId w:val="17"/>
+        </w:numPr>
+      </w:pPr>
+      <w:r>
+        <w:rPr>
+          <w:b/>
+        </w:rPr>
+        <w:t>Issuer</w:t>
+      </w:r>
+      <w:r>
+        <w:t>: Provides a distinguished name for the CA that issued the certificate. The issuer name is commonly represented by using an X.500 or LDAP format.</w:t>
+      </w:r>
+    </w:p>
+    <w:p>
+      <w:pPr>
+        <w:pStyle w:val="ListParagraph"/>
+        <w:numPr>
+          <w:ilvl w:val="0"/>
+          <w:numId w:val="17"/>
+        </w:numPr>
+      </w:pPr>
+      <w:r>
+        <w:rPr>
+          <w:b/>
+        </w:rPr>
+        <w:t>Valid From:</w:t>
+      </w:r>
+      <w:r>
+        <w:t xml:space="preserve"> Provides the date and time when the certificate becomes valid. </w:t>
+      </w:r>
+    </w:p>
+    <w:p>
+      <w:pPr>
+        <w:pStyle w:val="ListParagraph"/>
+        <w:numPr>
+          <w:ilvl w:val="0"/>
+          <w:numId w:val="17"/>
+        </w:numPr>
+      </w:pPr>
+      <w:r>
+        <w:rPr>
+          <w:b/>
+        </w:rPr>
+        <w:t>Valid To</w:t>
+      </w:r>
+      <w:r>
+        <w:t xml:space="preserve">: Provides the date and time when the certificate is no longer considered valid. The date when an application or service evaluates the certificate must fall between the Valid </w:t>
+      </w:r>
+      <w:proofErr w:type="gramStart"/>
+      <w:r>
+        <w:t>From</w:t>
+      </w:r>
+      <w:proofErr w:type="gramEnd"/>
+      <w:r>
+        <w:t xml:space="preserve"> and Valid To fields of the certificate for the certificate to be considered valid.</w:t>
+      </w:r>
+    </w:p>
+    <w:p>
+      <w:pPr>
+        <w:pStyle w:val="ListParagraph"/>
+        <w:numPr>
+          <w:ilvl w:val="0"/>
+          <w:numId w:val="17"/>
+        </w:numPr>
+      </w:pPr>
+      <w:r>
+        <w:rPr>
+          <w:b/>
+        </w:rPr>
+        <w:t>Public Key</w:t>
+      </w:r>
+      <w:r>
+        <w:t>: Contains the public key of the key pair that is associated with the certificate.</w:t>
+      </w:r>
+    </w:p>
+    <w:p>
+      <w:pPr>
+        <w:pStyle w:val="ListParagraph"/>
+        <w:numPr>
+          <w:ilvl w:val="0"/>
+          <w:numId w:val="17"/>
+        </w:numPr>
+      </w:pPr>
+      <w:r>
+        <w:rPr>
+          <w:b/>
+        </w:rPr>
+        <w:t>Signature Algorithm</w:t>
+      </w:r>
+      <w:r>
+        <w:t>: The algorithm used to sign the certificate.</w:t>
+      </w:r>
+    </w:p>
+    <w:p>
+      <w:pPr>
+        <w:pStyle w:val="ListParagraph"/>
+        <w:numPr>
+          <w:ilvl w:val="0"/>
+          <w:numId w:val="17"/>
+        </w:numPr>
+      </w:pPr>
+      <w:r>
+        <w:rPr>
+          <w:b/>
+        </w:rPr>
+        <w:t>Signature Value</w:t>
+      </w:r>
+      <w:r>
+        <w:t>: Bit string containing the digital signature.</w:t>
+      </w:r>
+    </w:p>
+    <w:p/>
+    <w:p/>
+    <w:p/>
+    <w:p/>
+    <w:p>
+      <w:pPr>
+        <w:rPr>
+          <w:b/>
+        </w:rPr>
+      </w:pPr>
+      <w:r>
+        <w:rPr>
+          <w:b/>
+        </w:rPr>
+        <w:lastRenderedPageBreak/>
+        <w:t>To generate a self-signed SSL certificate using the OpenSSL</w:t>
+      </w:r>
+      <w:r>
+        <w:rPr>
+          <w:b/>
+        </w:rPr>
+        <w:t>, complete the following steps:</w:t>
+      </w:r>
+    </w:p>
+    <w:p>
+      <w:pPr>
+        <w:pStyle w:val="ListParagraph"/>
+        <w:numPr>
+          <w:ilvl w:val="0"/>
+          <w:numId w:val="17"/>
+        </w:numPr>
+      </w:pPr>
+      <w:r>
+        <w:t>Write down the Common Name (CN) for your SSL Certificate. The CN is the fully qualified name for the system that uses the certificate. If you are using Dynamic DNS, your CN should have a wild-card, for example: *.api.com. Otherwise, use the hostname or IP address set in your Gateway Cluster (for example. 192.16.183.131 or dp1.acme.com).</w:t>
+      </w:r>
+    </w:p>
+    <w:p>
+      <w:pPr>
+        <w:pStyle w:val="ListParagraph"/>
+        <w:numPr>
+          <w:ilvl w:val="0"/>
+          <w:numId w:val="17"/>
+        </w:numPr>
+      </w:pPr>
+      <w:r>
+        <w:t>Run the following OpenSSL command to generate your private key and public certificate. Answer the questions and enter the Common Name when prompted.</w:t>
+      </w:r>
+    </w:p>
+    <w:p>
+      <w:pPr>
+        <w:pStyle w:val="ListParagraph"/>
+        <w:numPr>
+          <w:ilvl w:val="0"/>
+          <w:numId w:val="17"/>
+        </w:numPr>
+      </w:pPr>
+      <w:r>
+        <w:t xml:space="preserve">openssl req -newkey rsa:2048 -nodes -keyout key.pem -x509 -days 365 -out </w:t>
+      </w:r>
+      <w:proofErr w:type="gramStart"/>
+      <w:r>
+        <w:t>certificate.pemCopy</w:t>
+      </w:r>
+      <w:proofErr w:type="gramEnd"/>
+    </w:p>
+    <w:p>
+      <w:pPr>
+        <w:pStyle w:val="ListParagraph"/>
+        <w:numPr>
+          <w:ilvl w:val="0"/>
+          <w:numId w:val="17"/>
+        </w:numPr>
+      </w:pPr>
+      <w:r>
+        <w:t>Review the created certificate:</w:t>
+      </w:r>
+    </w:p>
+    <w:p>
+      <w:pPr>
+        <w:pStyle w:val="ListParagraph"/>
+      </w:pPr>
+      <w:r>
+        <w:t xml:space="preserve">openssl x509 -text -noout -in </w:t>
+      </w:r>
+      <w:proofErr w:type="gramStart"/>
+      <w:r>
+        <w:t>certificate.pemCopy</w:t>
+      </w:r>
+      <w:proofErr w:type="gramEnd"/>
+    </w:p>
+    <w:p>
+      <w:pPr>
+        <w:pStyle w:val="ListParagraph"/>
+        <w:numPr>
+          <w:ilvl w:val="0"/>
+          <w:numId w:val="17"/>
+        </w:numPr>
+      </w:pPr>
+      <w:r>
+        <w:t>Combine your key and certificate in a PKCS#12 (P12) bundle:</w:t>
+      </w:r>
+    </w:p>
+    <w:p>
+      <w:pPr>
+        <w:pStyle w:val="ListParagraph"/>
+      </w:pPr>
+      <w:r>
+        <w:t xml:space="preserve">openssl pkcs12 -inkey key.pem -in certificate.pem -export -out </w:t>
+      </w:r>
+      <w:proofErr w:type="gramStart"/>
+      <w:r>
+        <w:t>certificate.p</w:t>
+      </w:r>
+      <w:proofErr w:type="gramEnd"/>
+      <w:r>
+        <w:t>12Copy</w:t>
+      </w:r>
+    </w:p>
+    <w:p>
+      <w:pPr>
+        <w:pStyle w:val="ListParagraph"/>
+        <w:numPr>
+          <w:ilvl w:val="0"/>
+          <w:numId w:val="17"/>
+        </w:numPr>
+      </w:pPr>
+      <w:r>
+        <w:t>Validate your P2 file.</w:t>
+      </w:r>
+    </w:p>
+    <w:p>
+      <w:pPr>
+        <w:pStyle w:val="ListParagraph"/>
+      </w:pPr>
+      <w:r>
+        <w:t xml:space="preserve">openssl pkcs12 -in </w:t>
+      </w:r>
+      <w:proofErr w:type="gramStart"/>
+      <w:r>
+        <w:t>certificate.p</w:t>
+      </w:r>
+      <w:proofErr w:type="gramEnd"/>
+      <w:r>
+        <w:t>12 -noout -infoCopy</w:t>
+      </w:r>
+    </w:p>
+    <w:p>
+      <w:pPr>
+        <w:pStyle w:val="ListParagraph"/>
+        <w:numPr>
+          <w:ilvl w:val="0"/>
+          <w:numId w:val="17"/>
+        </w:numPr>
+      </w:pPr>
+      <w:r>
+        <w:t xml:space="preserve">In the navigation section of the Cloud Management Console, click the SSL Profiles </w:t>
+      </w:r>
+      <w:proofErr w:type="gramStart"/>
+      <w:r>
+        <w:t>icon</w:t>
+      </w:r>
+      <w:proofErr w:type="gramEnd"/>
+      <w:r>
+        <w:t xml:space="preserve"> The SSL Profiles icon. The SSL Profiles page opens.</w:t>
+      </w:r>
+    </w:p>
+    <w:p>
+      <w:pPr>
+        <w:pStyle w:val="ListParagraph"/>
+        <w:numPr>
+          <w:ilvl w:val="0"/>
+          <w:numId w:val="17"/>
+        </w:numPr>
+      </w:pPr>
+      <w:r>
+        <w:t>In the SSL Profiles page, click + SSL Profile.</w:t>
+      </w:r>
+    </w:p>
+    <w:p>
+      <w:pPr>
+        <w:pStyle w:val="ListParagraph"/>
+        <w:numPr>
+          <w:ilvl w:val="0"/>
+          <w:numId w:val="17"/>
+        </w:numPr>
+      </w:pPr>
+      <w:r>
+        <w:t>In the Name text field, enter the name of the new SSL Profile.</w:t>
+      </w:r>
+    </w:p>
+    <w:p>
+      <w:pPr>
+        <w:pStyle w:val="ListParagraph"/>
+        <w:numPr>
+          <w:ilvl w:val="0"/>
+          <w:numId w:val="17"/>
+        </w:numPr>
+      </w:pPr>
+      <w:r>
+        <w:t xml:space="preserve">In the Present Certificate section, click Select File, then browse for and select </w:t>
+      </w:r>
+      <w:r>
+        <w:t>certificate. p</w:t>
+      </w:r>
+      <w:r>
+        <w:t>12</w:t>
+      </w:r>
+    </w:p>
+    <w:p>
+      <w:pPr>
+        <w:pStyle w:val="ListParagraph"/>
+        <w:numPr>
+          <w:ilvl w:val="0"/>
+          <w:numId w:val="17"/>
+        </w:numPr>
+      </w:pPr>
+      <w:r>
+        <w:t>In the Password text field, enter the password for the certificate file.</w:t>
+      </w:r>
+    </w:p>
+    <w:p>
+      <w:pPr>
+        <w:pStyle w:val="ListParagraph"/>
+        <w:numPr>
+          <w:ilvl w:val="0"/>
+          <w:numId w:val="17"/>
+        </w:numPr>
+      </w:pPr>
+      <w:r>
+        <w:t>Click Upload Certificate. The certificate is populated.</w:t>
+      </w:r>
+    </w:p>
+    <w:p>
+      <w:pPr>
+        <w:pStyle w:val="ListParagraph"/>
+        <w:numPr>
+          <w:ilvl w:val="0"/>
+          <w:numId w:val="17"/>
+        </w:numPr>
+      </w:pPr>
+      <w:r>
+        <w:t>To validate the certificate, move the Request and validate the certificate against the supplied CAs i</w:t>
+      </w:r>
+      <w:r>
+        <w:t>n the truststore slider to the o</w:t>
+      </w:r>
+      <w:r>
+        <w:t>n position.</w:t>
+      </w:r>
+    </w:p>
+    <w:p>
+      <w:pPr>
+        <w:pStyle w:val="ListParagraph"/>
+        <w:numPr>
+          <w:ilvl w:val="0"/>
+          <w:numId w:val="17"/>
+        </w:numPr>
+      </w:pPr>
+      <w:r>
+        <w:t>In the Trust Store window section, click Select File, then browse for the Trust Store certificate.</w:t>
+      </w:r>
+    </w:p>
+    <w:p>
+      <w:pPr>
+        <w:pStyle w:val="ListParagraph"/>
+        <w:numPr>
+          <w:ilvl w:val="0"/>
+          <w:numId w:val="17"/>
+        </w:numPr>
+      </w:pPr>
+      <w:r>
+        <w:t>In the Password text field, enter the password for the certificate file.</w:t>
+      </w:r>
+    </w:p>
+    <w:p>
+      <w:pPr>
+        <w:pStyle w:val="ListParagraph"/>
+        <w:numPr>
+          <w:ilvl w:val="0"/>
+          <w:numId w:val="17"/>
+        </w:numPr>
+      </w:pPr>
+      <w:r>
+        <w:t>Click Upload Certificate. The certificate is populated.</w:t>
+      </w:r>
+    </w:p>
+    <w:p>
+      <w:pPr>
+        <w:pStyle w:val="ListParagraph"/>
+        <w:numPr>
+          <w:ilvl w:val="0"/>
+          <w:numId w:val="17"/>
+        </w:numPr>
+      </w:pPr>
+      <w:r>
+        <w:t>Expand the Protocols section to display the SSL and TLS versions.</w:t>
+      </w:r>
+    </w:p>
+    <w:p>
+      <w:pPr>
+        <w:pStyle w:val="ListParagraph"/>
+        <w:numPr>
+          <w:ilvl w:val="0"/>
+          <w:numId w:val="17"/>
+        </w:numPr>
+      </w:pPr>
+      <w:r>
+        <w:t>Use the check boxes to indicate the SSL or TLS version.</w:t>
+      </w:r>
+    </w:p>
+    <w:p>
+      <w:pPr>
+        <w:pStyle w:val="ListParagraph"/>
+        <w:numPr>
+          <w:ilvl w:val="0"/>
+          <w:numId w:val="17"/>
+        </w:numPr>
+      </w:pPr>
+      <w:r>
+        <w:t>Click Save. The certificates are upload and the SSL or TLS version is saved.</w:t>
+      </w:r>
+    </w:p>
+    <w:p>
+      <w:pPr>
+        <w:pStyle w:val="ListParagraph"/>
+        <w:numPr>
+          <w:ilvl w:val="0"/>
+          <w:numId w:val="17"/>
+        </w:numPr>
+      </w:pPr>
+      <w:r>
+        <w:t xml:space="preserve">In the navigation section of the Cloud Management Console, click the Clusters </w:t>
+      </w:r>
+      <w:proofErr w:type="gramStart"/>
+      <w:r>
+        <w:t>icon</w:t>
+      </w:r>
+      <w:proofErr w:type="gramEnd"/>
+      <w:r>
+        <w:t xml:space="preserve"> The Clusters icon.</w:t>
+      </w:r>
+    </w:p>
+    <w:p>
+      <w:pPr>
+        <w:pStyle w:val="ListParagraph"/>
+        <w:numPr>
+          <w:ilvl w:val="0"/>
+          <w:numId w:val="17"/>
+        </w:numPr>
+      </w:pPr>
+      <w:r>
+        <w:t>In the Gateway Clusters window area, click Settings. The Gateway Clusters window is displayed.</w:t>
+      </w:r>
+    </w:p>
+    <w:p>
+      <w:pPr>
+        <w:pStyle w:val="ListParagraph"/>
+        <w:numPr>
+          <w:ilvl w:val="0"/>
+          <w:numId w:val="17"/>
+        </w:numPr>
+      </w:pPr>
+      <w:r>
+        <w:t>In the Gateway Clusters window, click Select a file, then browse for the SSL Profile you want associated with your Gateway cluster.</w:t>
+      </w:r>
+    </w:p>
+    <w:p>
+      <w:pPr>
+        <w:pStyle w:val="ListParagraph"/>
+        <w:numPr>
+          <w:ilvl w:val="0"/>
+          <w:numId w:val="17"/>
+        </w:numPr>
+      </w:pPr>
+      <w:r>
+        <w:t>Click Save.</w:t>
+      </w:r>
+    </w:p>
+    <w:p/>
+    <w:p/>
+    <w:p>
+      <w:pPr>
+        <w:tabs>
+          <w:tab w:val="left" w:pos="5280"/>
+        </w:tabs>
+      </w:pPr>
+      <w:r>
+        <w:tab/>
+      </w:r>
+    </w:p>
+    <w:p>
+      <w:pPr>
+        <w:tabs>
+          <w:tab w:val="left" w:pos="5280"/>
+        </w:tabs>
+      </w:pPr>
+    </w:p>
+    <w:p>
+      <w:pPr>
+        <w:tabs>
+          <w:tab w:val="left" w:pos="5280"/>
+        </w:tabs>
+      </w:pPr>
+    </w:p>
+    <w:p>
+      <w:pPr>
+        <w:tabs>
+          <w:tab w:val="left" w:pos="5280"/>
+        </w:tabs>
+      </w:pPr>
+    </w:p>
+    <w:p>
+      <w:pPr>
+        <w:tabs>
+          <w:tab w:val="left" w:pos="5280"/>
+        </w:tabs>
+        <w:rPr>
+          <w:b/>
+        </w:rPr>
+      </w:pPr>
+      <w:r>
+        <w:rPr>
+          <w:b/>
+        </w:rPr>
+        <w:t>TrustStore vs KeyStore</w:t>
+      </w:r>
+      <w:r>
+        <w:rPr>
+          <w:b/>
+        </w:rPr>
+        <w:t>:</w:t>
+      </w:r>
+      <w:r>
+        <w:rPr>
+          <w:b/>
+        </w:rPr>
+        <w:t xml:space="preserve"> </w:t>
+      </w:r>
+    </w:p>
+    <w:p>
+      <w:pPr>
+        <w:tabs>
+          <w:tab w:val="left" w:pos="5280"/>
+        </w:tabs>
+        <w:jc w:val="both"/>
+      </w:pPr>
+      <w:r>
+        <w:t>TrustStore and K</w:t>
+      </w:r>
+      <w:r>
+        <w:t>eyStore are used in context of setting up SSL connection in Java application between client and server. TrustStore and keyStore are very much similar in terms of construct and structure as both are managed by keytoolcommand</w:t>
+      </w:r>
+      <w:r>
+        <w:t xml:space="preserve">. </w:t>
+      </w:r>
+    </w:p>
+    <w:p>
+      <w:pPr>
+        <w:tabs>
+          <w:tab w:val="left" w:pos="5280"/>
+        </w:tabs>
+        <w:jc w:val="both"/>
+      </w:pPr>
+      <w:r>
+        <w:t xml:space="preserve">Only difference between trustStore and keyStore is what they store and </w:t>
+      </w:r>
+      <w:r>
+        <w:t>their</w:t>
+      </w:r>
+      <w:r>
+        <w:t xml:space="preserve"> purpose. In SSL handshake purpose of trustStore is to verify credentials and purpose of keyStore is to provide credential.</w:t>
+      </w:r>
+      <w:r>
+        <w:t xml:space="preserve"> keyStore in Java stores private key and certificates corresponding to </w:t>
+      </w:r>
+      <w:r>
+        <w:t>their</w:t>
+      </w:r>
+      <w:r>
+        <w:t xml:space="preserve"> public keys and require if you are SSL Server or SSL requires client authentication. TrustStore stores certificates from third party, your Java application </w:t>
+      </w:r>
+      <w:r>
+        <w:t>communicate,</w:t>
+      </w:r>
+      <w:r>
+        <w:t xml:space="preserve"> or certificates signed by CA</w:t>
+      </w:r>
+      <w:r>
+        <w:t xml:space="preserve"> </w:t>
+      </w:r>
+      <w:r>
+        <w:t>(certificate authorities like Verisign, Thawte, Geotrust or GoDaddy) which can be used to identify third party.</w:t>
+      </w:r>
+    </w:p>
+    <w:p>
+      <w:pPr>
+        <w:pStyle w:val="ListParagraph"/>
+        <w:numPr>
+          <w:ilvl w:val="0"/>
+          <w:numId w:val="18"/>
+        </w:numPr>
+        <w:tabs>
+          <w:tab w:val="left" w:pos="5280"/>
+        </w:tabs>
+        <w:jc w:val="both"/>
+      </w:pPr>
+      <w:r>
+        <w:t>F</w:t>
+      </w:r>
+      <w:r>
+        <w:t>irst and major difference between trustStore and keyStore is that trustStore is used by TrustManager and keyStore is used by KeyManager class in Java. KeyManager and TrustManager performs different job in Java, TrustManager determines whether remote connection should be trusted or not i.e. whether remote party is who it claims to and KeyManager decides which authentication credentials should be sent to the remote host for authentication during SSL handshake.</w:t>
+      </w:r>
+    </w:p>
+    <w:p>
+      <w:pPr>
+        <w:pStyle w:val="ListParagraph"/>
+        <w:numPr>
+          <w:ilvl w:val="0"/>
+          <w:numId w:val="18"/>
+        </w:numPr>
+        <w:tabs>
+          <w:tab w:val="left" w:pos="5280"/>
+        </w:tabs>
+        <w:jc w:val="both"/>
+      </w:pPr>
+      <w:r>
+        <w:t xml:space="preserve">keyStore contains private keys and required only if you are running a Server in SSL connection or you have enabled client authentication on server side. On the other </w:t>
+      </w:r>
+      <w:r>
+        <w:t>hand,</w:t>
+      </w:r>
+      <w:r>
+        <w:t xml:space="preserve"> trustStore stores public key or certificates from CA (Certificate Authorities) which is used to trust remote party or SSL connection.</w:t>
+      </w:r>
+    </w:p>
+    <w:p>
+      <w:pPr>
+        <w:pStyle w:val="ListParagraph"/>
+        <w:numPr>
+          <w:ilvl w:val="0"/>
+          <w:numId w:val="18"/>
+        </w:numPr>
+        <w:tabs>
+          <w:tab w:val="left" w:pos="5280"/>
+        </w:tabs>
+        <w:jc w:val="both"/>
+      </w:pPr>
+      <w:r>
+        <w:t>W</w:t>
+      </w:r>
+      <w:r>
+        <w:t>e use -Djavax.net.ssl.keyStore to specify path for keyStore and -Djavax.net.ssl.trustStore to specify path for trustStore in Java.</w:t>
+      </w:r>
+    </w:p>
+    <w:p>
+      <w:pPr>
+        <w:pStyle w:val="ListParagraph"/>
+        <w:numPr>
+          <w:ilvl w:val="0"/>
+          <w:numId w:val="18"/>
+        </w:numPr>
+        <w:tabs>
+          <w:tab w:val="left" w:pos="5280"/>
+        </w:tabs>
+        <w:jc w:val="both"/>
+      </w:pPr>
+      <w:r>
+        <w:t xml:space="preserve">One more API level difference between keyStore and trustStore is </w:t>
+      </w:r>
+      <w:r>
+        <w:t>that password</w:t>
+      </w:r>
+      <w:r>
+        <w:t xml:space="preserve"> of keyStore is provided using -Djavax.net.ssl.keyStorePassword and password of trustStore is provided using -Djavax.net.ssl.trustStorePassword.</w:t>
+      </w:r>
+    </w:p>
     <w:p>
       <w:pPr>
         <w:tabs>
@@ -50089,8 +51185,47 @@
         <w:tabs>
           <w:tab w:val="left" w:pos="2430"/>
         </w:tabs>
-        <w:jc w:val="both"/>
+        <w:jc w:val="center"/>
       </w:pPr>
+      <w:r>
+        <w:drawing>
+          <wp:inline distT="0" distB="0" distL="0" distR="0" wp14:anchorId="314554AA" wp14:editId="4BCDD6B3">
+            <wp:extent cx="4600575" cy="2295525"/>
+            <wp:effectExtent l="0" t="0" r="9525" b="9525"/>
+            <wp:docPr id="14" name="Picture 14"/>
+            <wp:cNvGraphicFramePr>
+              <a:graphicFrameLocks xmlns:a="http://schemas.openxmlformats.org/drawingml/2006/main" noChangeAspect="1"/>
+            </wp:cNvGraphicFramePr>
+            <a:graphic xmlns:a="http://schemas.openxmlformats.org/drawingml/2006/main">
+              <a:graphicData uri="http://schemas.openxmlformats.org/drawingml/2006/picture">
+                <pic:pic xmlns:pic="http://schemas.openxmlformats.org/drawingml/2006/picture">
+                  <pic:nvPicPr>
+                    <pic:cNvPr id="1" name=""/>
+                    <pic:cNvPicPr/>
+                  </pic:nvPicPr>
+                  <pic:blipFill>
+                    <a:blip r:embed="rId24"/>
+                    <a:stretch>
+                      <a:fillRect/>
+                    </a:stretch>
+                  </pic:blipFill>
+                  <pic:spPr>
+                    <a:xfrm>
+                      <a:off x="0" y="0"/>
+                      <a:ext cx="4600575" cy="2295525"/>
+                    </a:xfrm>
+                    <a:prstGeom prst="rect">
+                      <a:avLst/>
+                    </a:prstGeom>
+                  </pic:spPr>
+                </pic:pic>
+              </a:graphicData>
+            </a:graphic>
+          </wp:inline>
+        </w:drawing>
+      </w:r>
+      <w:bookmarkStart w:id="0" w:name="_GoBack"/>
+      <w:bookmarkEnd w:id="0"/>
     </w:p>
     <w:sectPr>
       <w:pgSz w:w="12240" w:h="15840"/>
@@ -51061,7 +52196,7 @@
   <w:abstractNum w:abstractNumId="8" w15:restartNumberingAfterBreak="0">
     <w:nsid w:val="2C9A53B1"/>
     <w:multiLevelType w:val="hybridMultilevel"/>
-    <w:tmpl w:val="CBF6446E"/>
+    <w:tmpl w:val="072A5032"/>
     <w:lvl w:ilvl="0" w:tplc="04090001">
       <w:start w:val="1"/>
       <w:numFmt w:val="bullet"/>
@@ -51963,6 +53098,119 @@
     </w:lvl>
   </w:abstractNum>
   <w:abstractNum w:abstractNumId="16" w15:restartNumberingAfterBreak="0">
+    <w:nsid w:val="7A434173"/>
+    <w:multiLevelType w:val="hybridMultilevel"/>
+    <w:tmpl w:val="45A66630"/>
+    <w:lvl w:ilvl="0" w:tplc="04090001">
+      <w:start w:val="1"/>
+      <w:numFmt w:val="bullet"/>
+      <w:lvlText w:val=""/>
+      <w:lvlJc w:val="left"/>
+      <w:pPr>
+        <w:ind w:left="360" w:hanging="360"/>
+      </w:pPr>
+      <w:rPr>
+        <w:rFonts w:ascii="Symbol" w:hAnsi="Symbol" w:hint="default"/>
+      </w:rPr>
+    </w:lvl>
+    <w:lvl w:ilvl="1" w:tplc="04090003" w:tentative="1">
+      <w:start w:val="1"/>
+      <w:numFmt w:val="bullet"/>
+      <w:lvlText w:val="o"/>
+      <w:lvlJc w:val="left"/>
+      <w:pPr>
+        <w:ind w:left="1080" w:hanging="360"/>
+      </w:pPr>
+      <w:rPr>
+        <w:rFonts w:ascii="Courier New" w:hAnsi="Courier New" w:cs="Courier New" w:hint="default"/>
+      </w:rPr>
+    </w:lvl>
+    <w:lvl w:ilvl="2" w:tplc="04090005" w:tentative="1">
+      <w:start w:val="1"/>
+      <w:numFmt w:val="bullet"/>
+      <w:lvlText w:val=""/>
+      <w:lvlJc w:val="left"/>
+      <w:pPr>
+        <w:ind w:left="1800" w:hanging="360"/>
+      </w:pPr>
+      <w:rPr>
+        <w:rFonts w:ascii="Wingdings" w:hAnsi="Wingdings" w:hint="default"/>
+      </w:rPr>
+    </w:lvl>
+    <w:lvl w:ilvl="3" w:tplc="04090001" w:tentative="1">
+      <w:start w:val="1"/>
+      <w:numFmt w:val="bullet"/>
+      <w:lvlText w:val=""/>
+      <w:lvlJc w:val="left"/>
+      <w:pPr>
+        <w:ind w:left="2520" w:hanging="360"/>
+      </w:pPr>
+      <w:rPr>
+        <w:rFonts w:ascii="Symbol" w:hAnsi="Symbol" w:hint="default"/>
+      </w:rPr>
+    </w:lvl>
+    <w:lvl w:ilvl="4" w:tplc="04090003" w:tentative="1">
+      <w:start w:val="1"/>
+      <w:numFmt w:val="bullet"/>
+      <w:lvlText w:val="o"/>
+      <w:lvlJc w:val="left"/>
+      <w:pPr>
+        <w:ind w:left="3240" w:hanging="360"/>
+      </w:pPr>
+      <w:rPr>
+        <w:rFonts w:ascii="Courier New" w:hAnsi="Courier New" w:cs="Courier New" w:hint="default"/>
+      </w:rPr>
+    </w:lvl>
+    <w:lvl w:ilvl="5" w:tplc="04090005" w:tentative="1">
+      <w:start w:val="1"/>
+      <w:numFmt w:val="bullet"/>
+      <w:lvlText w:val=""/>
+      <w:lvlJc w:val="left"/>
+      <w:pPr>
+        <w:ind w:left="3960" w:hanging="360"/>
+      </w:pPr>
+      <w:rPr>
+        <w:rFonts w:ascii="Wingdings" w:hAnsi="Wingdings" w:hint="default"/>
+      </w:rPr>
+    </w:lvl>
+    <w:lvl w:ilvl="6" w:tplc="04090001" w:tentative="1">
+      <w:start w:val="1"/>
+      <w:numFmt w:val="bullet"/>
+      <w:lvlText w:val=""/>
+      <w:lvlJc w:val="left"/>
+      <w:pPr>
+        <w:ind w:left="4680" w:hanging="360"/>
+      </w:pPr>
+      <w:rPr>
+        <w:rFonts w:ascii="Symbol" w:hAnsi="Symbol" w:hint="default"/>
+      </w:rPr>
+    </w:lvl>
+    <w:lvl w:ilvl="7" w:tplc="04090003" w:tentative="1">
+      <w:start w:val="1"/>
+      <w:numFmt w:val="bullet"/>
+      <w:lvlText w:val="o"/>
+      <w:lvlJc w:val="left"/>
+      <w:pPr>
+        <w:ind w:left="5400" w:hanging="360"/>
+      </w:pPr>
+      <w:rPr>
+        <w:rFonts w:ascii="Courier New" w:hAnsi="Courier New" w:cs="Courier New" w:hint="default"/>
+      </w:rPr>
+    </w:lvl>
+    <w:lvl w:ilvl="8" w:tplc="04090005" w:tentative="1">
+      <w:start w:val="1"/>
+      <w:numFmt w:val="bullet"/>
+      <w:lvlText w:val=""/>
+      <w:lvlJc w:val="left"/>
+      <w:pPr>
+        <w:ind w:left="6120" w:hanging="360"/>
+      </w:pPr>
+      <w:rPr>
+        <w:rFonts w:ascii="Wingdings" w:hAnsi="Wingdings" w:hint="default"/>
+      </w:rPr>
+    </w:lvl>
+  </w:abstractNum>
+  <w:abstractNum w:abstractNumId="17" w15:restartNumberingAfterBreak="0">
     <w:nsid w:val="7D1D0765"/>
     <w:multiLevelType w:val="hybridMultilevel"/>
     <w:tmpl w:val="DF52F55C"/>
@@ -52118,13 +53366,16 @@
     <w:abstractNumId w:val="15"/>
   </w:num>
   <w:num w:numId="15">
-    <w:abstractNumId w:val="16"/>
+    <w:abstractNumId w:val="17"/>
   </w:num>
   <w:num w:numId="16">
     <w:abstractNumId w:val="5"/>
   </w:num>
   <w:num w:numId="17">
     <w:abstractNumId w:val="8"/>
+  </w:num>
+  <w:num w:numId="18">
+    <w:abstractNumId w:val="16"/>
   </w:num>
 </w:numbering>
 </file>
@@ -52724,6 +53975,88 @@
     <w:uiPriority w:val="99"/>
     <w:rsid w:val="00F21895"/>
   </w:style>
+  <w:style w:type="table" w:styleId="TableGridLight">
+    <w:name w:val="Grid Table Light"/>
+    <w:basedOn w:val="TableNormal"/>
+    <w:uiPriority w:val="40"/>
+    <w:rsid w:val="005E63A3"/>
+    <w:pPr>
+      <w:spacing w:after="0" w:line="240" w:lineRule="auto"/>
+    </w:pPr>
+    <w:tblPr>
+      <w:tblBorders>
+        <w:top w:val="single" w:sz="4" w:space="0" w:color="BFBFBF" w:themeColor="background1" w:themeShade="BF"/>
+        <w:left w:val="single" w:sz="4" w:space="0" w:color="BFBFBF" w:themeColor="background1" w:themeShade="BF"/>
+        <w:bottom w:val="single" w:sz="4" w:space="0" w:color="BFBFBF" w:themeColor="background1" w:themeShade="BF"/>
+        <w:right w:val="single" w:sz="4" w:space="0" w:color="BFBFBF" w:themeColor="background1" w:themeShade="BF"/>
+        <w:insideH w:val="single" w:sz="4" w:space="0" w:color="BFBFBF" w:themeColor="background1" w:themeShade="BF"/>
+        <w:insideV w:val="single" w:sz="4" w:space="0" w:color="BFBFBF" w:themeColor="background1" w:themeShade="BF"/>
+      </w:tblBorders>
+    </w:tblPr>
+  </w:style>
+  <w:style w:type="table" w:styleId="PlainTable1">
+    <w:name w:val="Plain Table 1"/>
+    <w:basedOn w:val="TableNormal"/>
+    <w:uiPriority w:val="41"/>
+    <w:rsid w:val="005E63A3"/>
+    <w:pPr>
+      <w:spacing w:after="0" w:line="240" w:lineRule="auto"/>
+    </w:pPr>
+    <w:tblPr>
+      <w:tblStyleRowBandSize w:val="1"/>
+      <w:tblStyleColBandSize w:val="1"/>
+      <w:tblBorders>
+        <w:top w:val="single" w:sz="4" w:space="0" w:color="BFBFBF" w:themeColor="background1" w:themeShade="BF"/>
+        <w:left w:val="single" w:sz="4" w:space="0" w:color="BFBFBF" w:themeColor="background1" w:themeShade="BF"/>
+        <w:bottom w:val="single" w:sz="4" w:space="0" w:color="BFBFBF" w:themeColor="background1" w:themeShade="BF"/>
+        <w:right w:val="single" w:sz="4" w:space="0" w:color="BFBFBF" w:themeColor="background1" w:themeShade="BF"/>
+        <w:insideH w:val="single" w:sz="4" w:space="0" w:color="BFBFBF" w:themeColor="background1" w:themeShade="BF"/>
+        <w:insideV w:val="single" w:sz="4" w:space="0" w:color="BFBFBF" w:themeColor="background1" w:themeShade="BF"/>
+      </w:tblBorders>
+    </w:tblPr>
+    <w:tblStylePr w:type="firstRow">
+      <w:rPr>
+        <w:b/>
+        <w:bCs/>
+      </w:rPr>
+    </w:tblStylePr>
+    <w:tblStylePr w:type="lastRow">
+      <w:rPr>
+        <w:b/>
+        <w:bCs/>
+      </w:rPr>
+      <w:tblPr/>
+      <w:tcPr>
+        <w:tcBorders>
+          <w:top w:val="double" w:sz="4" w:space="0" w:color="BFBFBF" w:themeColor="background1" w:themeShade="BF"/>
+        </w:tcBorders>
+      </w:tcPr>
+    </w:tblStylePr>
+    <w:tblStylePr w:type="firstCol">
+      <w:rPr>
+        <w:b/>
+        <w:bCs/>
+      </w:rPr>
+    </w:tblStylePr>
+    <w:tblStylePr w:type="lastCol">
+      <w:rPr>
+        <w:b/>
+        <w:bCs/>
+      </w:rPr>
+    </w:tblStylePr>
+    <w:tblStylePr w:type="band1Vert">
+      <w:tblPr/>
+      <w:tcPr>
+        <w:shd w:val="clear" w:color="auto" w:fill="F2F2F2" w:themeFill="background1" w:themeFillShade="F2"/>
+      </w:tcPr>
+    </w:tblStylePr>
+    <w:tblStylePr w:type="band1Horz">
+      <w:tblPr/>
+      <w:tcPr>
+        <w:shd w:val="clear" w:color="auto" w:fill="F2F2F2" w:themeFill="background1" w:themeFillShade="F2"/>
+      </w:tcPr>
+    </w:tblStylePr>
+  </w:style>
 </w:styles>
 </file>
 
@@ -53027,7 +54360,7 @@
 </file>
 
 <file path=customXml/itemProps1.xml><?xml version="1.0" encoding="utf-8"?>
-<ds:datastoreItem xmlns:ds="http://schemas.openxmlformats.org/officeDocument/2006/customXml" ds:itemID="{E58075F4-BE15-4618-BDE3-739747AD1863}">
+<ds:datastoreItem xmlns:ds="http://schemas.openxmlformats.org/officeDocument/2006/customXml" ds:itemID="{A3F429DE-BC06-40EA-86A6-E50AB9F3302D}">
   <ds:schemaRefs>
     <ds:schemaRef ds:uri="http://schemas.openxmlformats.org/officeDocument/2006/bibliography"/>
   </ds:schemaRefs>

</xml_diff>